<commit_message>
added neural stuff and classical statistics
</commit_message>
<xml_diff>
--- a/DataScienceGuide/neural_net.docx
+++ b/DataScienceGuide/neural_net.docx
@@ -3,8 +3,638 @@
 <w:document xmlns:wpc="http://schemas.microsoft.com/office/word/2010/wordprocessingCanvas" xmlns:mo="http://schemas.microsoft.com/office/mac/office/2008/main" xmlns:mc="http://schemas.openxmlformats.org/markup-compatibility/2006" xmlns:mv="urn:schemas-microsoft-com:mac:vml" xmlns:o="urn:schemas-microsoft-com:office:office" xmlns:r="http://schemas.openxmlformats.org/officeDocument/2006/relationships" xmlns:m="http://schemas.openxmlformats.org/officeDocument/2006/math" xmlns:v="urn:schemas-microsoft-com:vml" xmlns:wp14="http://schemas.microsoft.com/office/word/2010/wordprocessingDrawing" xmlns:wp="http://schemas.openxmlformats.org/drawingml/2006/wordprocessingDrawing" xmlns:w10="urn:schemas-microsoft-com:office:word" xmlns:w="http://schemas.openxmlformats.org/wordprocessingml/2006/main" xmlns:w14="http://schemas.microsoft.com/office/word/2010/wordml" xmlns:w15="http://schemas.microsoft.com/office/word/2012/wordml" xmlns:wpg="http://schemas.microsoft.com/office/word/2010/wordprocessingGroup" xmlns:wpi="http://schemas.microsoft.com/office/word/2010/wordprocessingInk" xmlns:wne="http://schemas.microsoft.com/office/word/2006/wordml" xmlns:wps="http://schemas.microsoft.com/office/word/2010/wordprocessingShape" mc:Ignorable="w14 w15 wp14">
   <w:body>
     <w:p>
-      <w:bookmarkStart w:id="0" w:name="_GoBack"/>
-      <w:bookmarkEnd w:id="0"/>
+      <w:r>
+        <w:rPr>
+          <w:noProof/>
+        </w:rPr>
+        <mc:AlternateContent>
+          <mc:Choice Requires="wps">
+            <w:drawing>
+              <wp:anchor distT="0" distB="0" distL="114300" distR="114300" simplePos="0" relativeHeight="251769856" behindDoc="0" locked="0" layoutInCell="1" allowOverlap="1" wp14:anchorId="495CC2D2" wp14:editId="45FD892B">
+                <wp:simplePos x="0" y="0"/>
+                <wp:positionH relativeFrom="column">
+                  <wp:posOffset>6566535</wp:posOffset>
+                </wp:positionH>
+                <wp:positionV relativeFrom="paragraph">
+                  <wp:posOffset>2517140</wp:posOffset>
+                </wp:positionV>
+                <wp:extent cx="607695" cy="341630"/>
+                <wp:effectExtent l="0" t="0" r="0" b="0"/>
+                <wp:wrapSquare wrapText="bothSides"/>
+                <wp:docPr id="18" name="Text Box 18"/>
+                <wp:cNvGraphicFramePr/>
+                <a:graphic xmlns:a="http://schemas.openxmlformats.org/drawingml/2006/main">
+                  <a:graphicData uri="http://schemas.microsoft.com/office/word/2010/wordprocessingShape">
+                    <wps:wsp>
+                      <wps:cNvSpPr txBox="1"/>
+                      <wps:spPr>
+                        <a:xfrm>
+                          <a:off x="0" y="0"/>
+                          <a:ext cx="607695" cy="341630"/>
+                        </a:xfrm>
+                        <a:prstGeom prst="rect">
+                          <a:avLst/>
+                        </a:prstGeom>
+                        <a:noFill/>
+                        <a:ln>
+                          <a:noFill/>
+                        </a:ln>
+                        <a:effectLst/>
+                      </wps:spPr>
+                      <wps:style>
+                        <a:lnRef idx="0">
+                          <a:schemeClr val="accent1"/>
+                        </a:lnRef>
+                        <a:fillRef idx="0">
+                          <a:schemeClr val="accent1"/>
+                        </a:fillRef>
+                        <a:effectRef idx="0">
+                          <a:schemeClr val="accent1"/>
+                        </a:effectRef>
+                        <a:fontRef idx="minor">
+                          <a:schemeClr val="dk1"/>
+                        </a:fontRef>
+                      </wps:style>
+                      <wps:txbx>
+                        <w:txbxContent>
+                          <w:p>
+                            <m:oMathPara>
+                              <m:oMath>
+                                <m:sSubSup>
+                                  <m:sSubSupPr>
+                                    <m:ctrlPr>
+                                      <w:rPr>
+                                        <w:rFonts w:ascii="Cambria Math" w:hAnsi="Cambria Math"/>
+                                        <w:i/>
+                                      </w:rPr>
+                                    </m:ctrlPr>
+                                  </m:sSubSupPr>
+                                  <m:e>
+                                    <m:r>
+                                      <w:rPr>
+                                        <w:rFonts w:ascii="Cambria Math" w:hAnsi="Cambria Math"/>
+                                      </w:rPr>
+                                      <m:t>b</m:t>
+                                    </m:r>
+                                  </m:e>
+                                  <m:sub>
+                                    <m:r>
+                                      <w:rPr>
+                                        <w:rFonts w:ascii="Cambria Math" w:hAnsi="Cambria Math"/>
+                                      </w:rPr>
+                                      <m:t>2</m:t>
+                                    </m:r>
+                                  </m:sub>
+                                  <m:sup>
+                                    <m:r>
+                                      <w:rPr>
+                                        <w:rFonts w:ascii="Cambria Math" w:hAnsi="Cambria Math"/>
+                                      </w:rPr>
+                                      <m:t>(3</m:t>
+                                    </m:r>
+                                    <m:r>
+                                      <w:rPr>
+                                        <w:rFonts w:ascii="Cambria Math" w:hAnsi="Cambria Math"/>
+                                      </w:rPr>
+                                      <m:t>)</m:t>
+                                    </m:r>
+                                  </m:sup>
+                                </m:sSubSup>
+                              </m:oMath>
+                            </m:oMathPara>
+                          </w:p>
+                        </w:txbxContent>
+                      </wps:txbx>
+                      <wps:bodyPr rot="0" spcFirstLastPara="0" vertOverflow="overflow" horzOverflow="overflow" vert="horz" wrap="square" lIns="91440" tIns="45720" rIns="91440" bIns="45720" numCol="1" spcCol="0" rtlCol="0" fromWordArt="0" anchor="t" anchorCtr="0" forceAA="0" compatLnSpc="1">
+                        <a:prstTxWarp prst="textNoShape">
+                          <a:avLst/>
+                        </a:prstTxWarp>
+                        <a:noAutofit/>
+                      </wps:bodyPr>
+                    </wps:wsp>
+                  </a:graphicData>
+                </a:graphic>
+                <wp14:sizeRelH relativeFrom="margin">
+                  <wp14:pctWidth>0</wp14:pctWidth>
+                </wp14:sizeRelH>
+                <wp14:sizeRelV relativeFrom="margin">
+                  <wp14:pctHeight>0</wp14:pctHeight>
+                </wp14:sizeRelV>
+              </wp:anchor>
+            </w:drawing>
+          </mc:Choice>
+          <mc:Fallback>
+            <w:pict>
+              <v:shapetype w14:anchorId="495CC2D2" id="_x0000_t202" coordsize="21600,21600" o:spt="202" path="m0,0l0,21600,21600,21600,21600,0xe">
+                <v:stroke joinstyle="miter"/>
+                <v:path gradientshapeok="t" o:connecttype="rect"/>
+              </v:shapetype>
+              <v:shape id="Text Box 18" o:spid="_x0000_s1026" type="#_x0000_t202" style="position:absolute;margin-left:517.05pt;margin-top:198.2pt;width:47.85pt;height:26.9pt;z-index:251769856;visibility:visible;mso-wrap-style:square;mso-width-percent:0;mso-height-percent:0;mso-wrap-distance-left:9pt;mso-wrap-distance-top:0;mso-wrap-distance-right:9pt;mso-wrap-distance-bottom:0;mso-position-horizontal:absolute;mso-position-horizontal-relative:text;mso-position-vertical:absolute;mso-position-vertical-relative:text;mso-width-percent:0;mso-height-percent:0;mso-width-relative:margin;mso-height-relative:margin;v-text-anchor:top" o:gfxdata="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" filled="f" stroked="f">
+                <v:textbox>
+                  <w:txbxContent>
+                    <w:p>
+                      <m:oMathPara>
+                        <m:oMath>
+                          <m:sSubSup>
+                            <m:sSubSupPr>
+                              <m:ctrlPr>
+                                <w:rPr>
+                                  <w:rFonts w:ascii="Cambria Math" w:hAnsi="Cambria Math"/>
+                                  <w:i/>
+                                </w:rPr>
+                              </m:ctrlPr>
+                            </m:sSubSupPr>
+                            <m:e>
+                              <m:r>
+                                <w:rPr>
+                                  <w:rFonts w:ascii="Cambria Math" w:hAnsi="Cambria Math"/>
+                                </w:rPr>
+                                <m:t>b</m:t>
+                              </m:r>
+                            </m:e>
+                            <m:sub>
+                              <m:r>
+                                <w:rPr>
+                                  <w:rFonts w:ascii="Cambria Math" w:hAnsi="Cambria Math"/>
+                                </w:rPr>
+                                <m:t>2</m:t>
+                              </m:r>
+                            </m:sub>
+                            <m:sup>
+                              <m:r>
+                                <w:rPr>
+                                  <w:rFonts w:ascii="Cambria Math" w:hAnsi="Cambria Math"/>
+                                </w:rPr>
+                                <m:t>(3</m:t>
+                              </m:r>
+                              <m:r>
+                                <w:rPr>
+                                  <w:rFonts w:ascii="Cambria Math" w:hAnsi="Cambria Math"/>
+                                </w:rPr>
+                                <m:t>)</m:t>
+                              </m:r>
+                            </m:sup>
+                          </m:sSubSup>
+                        </m:oMath>
+                      </m:oMathPara>
+                    </w:p>
+                  </w:txbxContent>
+                </v:textbox>
+                <w10:wrap type="square"/>
+              </v:shape>
+            </w:pict>
+          </mc:Fallback>
+        </mc:AlternateContent>
+      </w:r>
+      <w:r>
+        <w:rPr>
+          <w:noProof/>
+        </w:rPr>
+        <mc:AlternateContent>
+          <mc:Choice Requires="wps">
+            <w:drawing>
+              <wp:anchor distT="0" distB="0" distL="114300" distR="114300" simplePos="0" relativeHeight="251767808" behindDoc="0" locked="0" layoutInCell="1" allowOverlap="1" wp14:anchorId="520E2CBC" wp14:editId="6FD406C8">
+                <wp:simplePos x="0" y="0"/>
+                <wp:positionH relativeFrom="column">
+                  <wp:posOffset>4356735</wp:posOffset>
+                </wp:positionH>
+                <wp:positionV relativeFrom="paragraph">
+                  <wp:posOffset>459740</wp:posOffset>
+                </wp:positionV>
+                <wp:extent cx="607695" cy="341630"/>
+                <wp:effectExtent l="0" t="0" r="0" b="0"/>
+                <wp:wrapSquare wrapText="bothSides"/>
+                <wp:docPr id="17" name="Text Box 17"/>
+                <wp:cNvGraphicFramePr/>
+                <a:graphic xmlns:a="http://schemas.openxmlformats.org/drawingml/2006/main">
+                  <a:graphicData uri="http://schemas.microsoft.com/office/word/2010/wordprocessingShape">
+                    <wps:wsp>
+                      <wps:cNvSpPr txBox="1"/>
+                      <wps:spPr>
+                        <a:xfrm>
+                          <a:off x="0" y="0"/>
+                          <a:ext cx="607695" cy="341630"/>
+                        </a:xfrm>
+                        <a:prstGeom prst="rect">
+                          <a:avLst/>
+                        </a:prstGeom>
+                        <a:noFill/>
+                        <a:ln>
+                          <a:noFill/>
+                        </a:ln>
+                        <a:effectLst/>
+                      </wps:spPr>
+                      <wps:style>
+                        <a:lnRef idx="0">
+                          <a:schemeClr val="accent1"/>
+                        </a:lnRef>
+                        <a:fillRef idx="0">
+                          <a:schemeClr val="accent1"/>
+                        </a:fillRef>
+                        <a:effectRef idx="0">
+                          <a:schemeClr val="accent1"/>
+                        </a:effectRef>
+                        <a:fontRef idx="minor">
+                          <a:schemeClr val="dk1"/>
+                        </a:fontRef>
+                      </wps:style>
+                      <wps:txbx>
+                        <w:txbxContent>
+                          <w:p>
+                            <m:oMathPara>
+                              <m:oMath>
+                                <m:sSubSup>
+                                  <m:sSubSupPr>
+                                    <m:ctrlPr>
+                                      <w:rPr>
+                                        <w:rFonts w:ascii="Cambria Math" w:hAnsi="Cambria Math"/>
+                                        <w:i/>
+                                      </w:rPr>
+                                    </m:ctrlPr>
+                                  </m:sSubSupPr>
+                                  <m:e>
+                                    <m:r>
+                                      <w:rPr>
+                                        <w:rFonts w:ascii="Cambria Math" w:hAnsi="Cambria Math"/>
+                                      </w:rPr>
+                                      <m:t>b</m:t>
+                                    </m:r>
+                                  </m:e>
+                                  <m:sub>
+                                    <m:r>
+                                      <w:rPr>
+                                        <w:rFonts w:ascii="Cambria Math" w:hAnsi="Cambria Math"/>
+                                      </w:rPr>
+                                      <m:t>2</m:t>
+                                    </m:r>
+                                  </m:sub>
+                                  <m:sup>
+                                    <m:r>
+                                      <w:rPr>
+                                        <w:rFonts w:ascii="Cambria Math" w:hAnsi="Cambria Math"/>
+                                      </w:rPr>
+                                      <m:t>(2</m:t>
+                                    </m:r>
+                                    <m:r>
+                                      <w:rPr>
+                                        <w:rFonts w:ascii="Cambria Math" w:hAnsi="Cambria Math"/>
+                                      </w:rPr>
+                                      <m:t>)</m:t>
+                                    </m:r>
+                                  </m:sup>
+                                </m:sSubSup>
+                              </m:oMath>
+                            </m:oMathPara>
+                          </w:p>
+                        </w:txbxContent>
+                      </wps:txbx>
+                      <wps:bodyPr rot="0" spcFirstLastPara="0" vertOverflow="overflow" horzOverflow="overflow" vert="horz" wrap="square" lIns="91440" tIns="45720" rIns="91440" bIns="45720" numCol="1" spcCol="0" rtlCol="0" fromWordArt="0" anchor="t" anchorCtr="0" forceAA="0" compatLnSpc="1">
+                        <a:prstTxWarp prst="textNoShape">
+                          <a:avLst/>
+                        </a:prstTxWarp>
+                        <a:noAutofit/>
+                      </wps:bodyPr>
+                    </wps:wsp>
+                  </a:graphicData>
+                </a:graphic>
+                <wp14:sizeRelH relativeFrom="margin">
+                  <wp14:pctWidth>0</wp14:pctWidth>
+                </wp14:sizeRelH>
+                <wp14:sizeRelV relativeFrom="margin">
+                  <wp14:pctHeight>0</wp14:pctHeight>
+                </wp14:sizeRelV>
+              </wp:anchor>
+            </w:drawing>
+          </mc:Choice>
+          <mc:Fallback>
+            <w:pict>
+              <v:shape w14:anchorId="520E2CBC" id="Text Box 17" o:spid="_x0000_s1027" type="#_x0000_t202" style="position:absolute;margin-left:343.05pt;margin-top:36.2pt;width:47.85pt;height:26.9pt;z-index:251767808;visibility:visible;mso-wrap-style:square;mso-width-percent:0;mso-height-percent:0;mso-wrap-distance-left:9pt;mso-wrap-distance-top:0;mso-wrap-distance-right:9pt;mso-wrap-distance-bottom:0;mso-position-horizontal:absolute;mso-position-horizontal-relative:text;mso-position-vertical:absolute;mso-position-vertical-relative:text;mso-width-percent:0;mso-height-percent:0;mso-width-relative:margin;mso-height-relative:margin;v-text-anchor:top" o:gfxdata="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" filled="f" stroked="f">
+                <v:textbox>
+                  <w:txbxContent>
+                    <w:p>
+                      <m:oMathPara>
+                        <m:oMath>
+                          <m:sSubSup>
+                            <m:sSubSupPr>
+                              <m:ctrlPr>
+                                <w:rPr>
+                                  <w:rFonts w:ascii="Cambria Math" w:hAnsi="Cambria Math"/>
+                                  <w:i/>
+                                </w:rPr>
+                              </m:ctrlPr>
+                            </m:sSubSupPr>
+                            <m:e>
+                              <m:r>
+                                <w:rPr>
+                                  <w:rFonts w:ascii="Cambria Math" w:hAnsi="Cambria Math"/>
+                                </w:rPr>
+                                <m:t>b</m:t>
+                              </m:r>
+                            </m:e>
+                            <m:sub>
+                              <m:r>
+                                <w:rPr>
+                                  <w:rFonts w:ascii="Cambria Math" w:hAnsi="Cambria Math"/>
+                                </w:rPr>
+                                <m:t>2</m:t>
+                              </m:r>
+                            </m:sub>
+                            <m:sup>
+                              <m:r>
+                                <w:rPr>
+                                  <w:rFonts w:ascii="Cambria Math" w:hAnsi="Cambria Math"/>
+                                </w:rPr>
+                                <m:t>(2</m:t>
+                              </m:r>
+                              <m:r>
+                                <w:rPr>
+                                  <w:rFonts w:ascii="Cambria Math" w:hAnsi="Cambria Math"/>
+                                </w:rPr>
+                                <m:t>)</m:t>
+                              </m:r>
+                            </m:sup>
+                          </m:sSubSup>
+                        </m:oMath>
+                      </m:oMathPara>
+                    </w:p>
+                  </w:txbxContent>
+                </v:textbox>
+                <w10:wrap type="square"/>
+              </v:shape>
+            </w:pict>
+          </mc:Fallback>
+        </mc:AlternateContent>
+      </w:r>
+      <w:r>
+        <w:rPr>
+          <w:noProof/>
+        </w:rPr>
+        <mc:AlternateContent>
+          <mc:Choice Requires="wps">
+            <w:drawing>
+              <wp:anchor distT="0" distB="0" distL="114300" distR="114300" simplePos="0" relativeHeight="251765760" behindDoc="0" locked="0" layoutInCell="1" allowOverlap="1" wp14:anchorId="49E1F66D" wp14:editId="439D9346">
+                <wp:simplePos x="0" y="0"/>
+                <wp:positionH relativeFrom="column">
+                  <wp:posOffset>4128135</wp:posOffset>
+                </wp:positionH>
+                <wp:positionV relativeFrom="paragraph">
+                  <wp:posOffset>2860040</wp:posOffset>
+                </wp:positionV>
+                <wp:extent cx="607695" cy="341630"/>
+                <wp:effectExtent l="0" t="0" r="0" b="0"/>
+                <wp:wrapSquare wrapText="bothSides"/>
+                <wp:docPr id="1" name="Text Box 1"/>
+                <wp:cNvGraphicFramePr/>
+                <a:graphic xmlns:a="http://schemas.openxmlformats.org/drawingml/2006/main">
+                  <a:graphicData uri="http://schemas.microsoft.com/office/word/2010/wordprocessingShape">
+                    <wps:wsp>
+                      <wps:cNvSpPr txBox="1"/>
+                      <wps:spPr>
+                        <a:xfrm>
+                          <a:off x="0" y="0"/>
+                          <a:ext cx="607695" cy="341630"/>
+                        </a:xfrm>
+                        <a:prstGeom prst="rect">
+                          <a:avLst/>
+                        </a:prstGeom>
+                        <a:noFill/>
+                        <a:ln>
+                          <a:noFill/>
+                        </a:ln>
+                        <a:effectLst/>
+                      </wps:spPr>
+                      <wps:style>
+                        <a:lnRef idx="0">
+                          <a:schemeClr val="accent1"/>
+                        </a:lnRef>
+                        <a:fillRef idx="0">
+                          <a:schemeClr val="accent1"/>
+                        </a:fillRef>
+                        <a:effectRef idx="0">
+                          <a:schemeClr val="accent1"/>
+                        </a:effectRef>
+                        <a:fontRef idx="minor">
+                          <a:schemeClr val="dk1"/>
+                        </a:fontRef>
+                      </wps:style>
+                      <wps:txbx>
+                        <w:txbxContent>
+                          <w:p>
+                            <m:oMathPara>
+                              <m:oMath>
+                                <m:sSubSup>
+                                  <m:sSubSupPr>
+                                    <m:ctrlPr>
+                                      <w:rPr>
+                                        <w:rFonts w:ascii="Cambria Math" w:hAnsi="Cambria Math"/>
+                                        <w:i/>
+                                      </w:rPr>
+                                    </m:ctrlPr>
+                                  </m:sSubSupPr>
+                                  <m:e>
+                                    <m:r>
+                                      <w:rPr>
+                                        <w:rFonts w:ascii="Cambria Math" w:hAnsi="Cambria Math"/>
+                                      </w:rPr>
+                                      <m:t>b</m:t>
+                                    </m:r>
+                                  </m:e>
+                                  <m:sub>
+                                    <m:r>
+                                      <w:rPr>
+                                        <w:rFonts w:ascii="Cambria Math" w:hAnsi="Cambria Math"/>
+                                      </w:rPr>
+                                      <m:t>2</m:t>
+                                    </m:r>
+                                  </m:sub>
+                                  <m:sup>
+                                    <m:r>
+                                      <w:rPr>
+                                        <w:rFonts w:ascii="Cambria Math" w:hAnsi="Cambria Math"/>
+                                      </w:rPr>
+                                      <m:t>(2</m:t>
+                                    </m:r>
+                                    <m:r>
+                                      <w:rPr>
+                                        <w:rFonts w:ascii="Cambria Math" w:hAnsi="Cambria Math"/>
+                                      </w:rPr>
+                                      <m:t>)</m:t>
+                                    </m:r>
+                                  </m:sup>
+                                </m:sSubSup>
+                              </m:oMath>
+                            </m:oMathPara>
+                          </w:p>
+                        </w:txbxContent>
+                      </wps:txbx>
+                      <wps:bodyPr rot="0" spcFirstLastPara="0" vertOverflow="overflow" horzOverflow="overflow" vert="horz" wrap="square" lIns="91440" tIns="45720" rIns="91440" bIns="45720" numCol="1" spcCol="0" rtlCol="0" fromWordArt="0" anchor="t" anchorCtr="0" forceAA="0" compatLnSpc="1">
+                        <a:prstTxWarp prst="textNoShape">
+                          <a:avLst/>
+                        </a:prstTxWarp>
+                        <a:noAutofit/>
+                      </wps:bodyPr>
+                    </wps:wsp>
+                  </a:graphicData>
+                </a:graphic>
+                <wp14:sizeRelH relativeFrom="margin">
+                  <wp14:pctWidth>0</wp14:pctWidth>
+                </wp14:sizeRelH>
+                <wp14:sizeRelV relativeFrom="margin">
+                  <wp14:pctHeight>0</wp14:pctHeight>
+                </wp14:sizeRelV>
+              </wp:anchor>
+            </w:drawing>
+          </mc:Choice>
+          <mc:Fallback>
+            <w:pict>
+              <v:shape w14:anchorId="49E1F66D" id="Text Box 1" o:spid="_x0000_s1028" type="#_x0000_t202" style="position:absolute;margin-left:325.05pt;margin-top:225.2pt;width:47.85pt;height:26.9pt;z-index:251765760;visibility:visible;mso-wrap-style:square;mso-width-percent:0;mso-height-percent:0;mso-wrap-distance-left:9pt;mso-wrap-distance-top:0;mso-wrap-distance-right:9pt;mso-wrap-distance-bottom:0;mso-position-horizontal:absolute;mso-position-horizontal-relative:text;mso-position-vertical:absolute;mso-position-vertical-relative:text;mso-width-percent:0;mso-height-percent:0;mso-width-relative:margin;mso-height-relative:margin;v-text-anchor:top" o:gfxdata="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" filled="f" stroked="f">
+                <v:textbox>
+                  <w:txbxContent>
+                    <w:p>
+                      <m:oMathPara>
+                        <m:oMath>
+                          <m:sSubSup>
+                            <m:sSubSupPr>
+                              <m:ctrlPr>
+                                <w:rPr>
+                                  <w:rFonts w:ascii="Cambria Math" w:hAnsi="Cambria Math"/>
+                                  <w:i/>
+                                </w:rPr>
+                              </m:ctrlPr>
+                            </m:sSubSupPr>
+                            <m:e>
+                              <m:r>
+                                <w:rPr>
+                                  <w:rFonts w:ascii="Cambria Math" w:hAnsi="Cambria Math"/>
+                                </w:rPr>
+                                <m:t>b</m:t>
+                              </m:r>
+                            </m:e>
+                            <m:sub>
+                              <m:r>
+                                <w:rPr>
+                                  <w:rFonts w:ascii="Cambria Math" w:hAnsi="Cambria Math"/>
+                                </w:rPr>
+                                <m:t>2</m:t>
+                              </m:r>
+                            </m:sub>
+                            <m:sup>
+                              <m:r>
+                                <w:rPr>
+                                  <w:rFonts w:ascii="Cambria Math" w:hAnsi="Cambria Math"/>
+                                </w:rPr>
+                                <m:t>(2</m:t>
+                              </m:r>
+                              <m:r>
+                                <w:rPr>
+                                  <w:rFonts w:ascii="Cambria Math" w:hAnsi="Cambria Math"/>
+                                </w:rPr>
+                                <m:t>)</m:t>
+                              </m:r>
+                            </m:sup>
+                          </m:sSubSup>
+                        </m:oMath>
+                      </m:oMathPara>
+                    </w:p>
+                  </w:txbxContent>
+                </v:textbox>
+                <w10:wrap type="square"/>
+              </v:shape>
+            </w:pict>
+          </mc:Fallback>
+        </mc:AlternateContent>
+      </w:r>
+      <w:r>
+        <w:rPr>
+          <w:noProof/>
+        </w:rPr>
+        <mc:AlternateContent>
+          <mc:Choice Requires="wps">
+            <w:drawing>
+              <wp:anchor distT="0" distB="0" distL="114300" distR="114300" simplePos="0" relativeHeight="251752448" behindDoc="0" locked="0" layoutInCell="1" allowOverlap="1" wp14:anchorId="3508B3B9" wp14:editId="12FD1095">
+                <wp:simplePos x="0" y="0"/>
+                <wp:positionH relativeFrom="column">
+                  <wp:posOffset>4127305</wp:posOffset>
+                </wp:positionH>
+                <wp:positionV relativeFrom="paragraph">
+                  <wp:posOffset>459740</wp:posOffset>
+                </wp:positionV>
+                <wp:extent cx="381000" cy="228600"/>
+                <wp:effectExtent l="0" t="0" r="0" b="0"/>
+                <wp:wrapSquare wrapText="bothSides"/>
+                <wp:docPr id="63" name="Text Box 63"/>
+                <wp:cNvGraphicFramePr/>
+                <a:graphic xmlns:a="http://schemas.openxmlformats.org/drawingml/2006/main">
+                  <a:graphicData uri="http://schemas.microsoft.com/office/word/2010/wordprocessingShape">
+                    <wps:wsp>
+                      <wps:cNvSpPr txBox="1"/>
+                      <wps:spPr>
+                        <a:xfrm>
+                          <a:off x="0" y="0"/>
+                          <a:ext cx="381000" cy="228600"/>
+                        </a:xfrm>
+                        <a:prstGeom prst="rect">
+                          <a:avLst/>
+                        </a:prstGeom>
+                        <a:noFill/>
+                        <a:ln>
+                          <a:noFill/>
+                        </a:ln>
+                        <a:effectLst/>
+                      </wps:spPr>
+                      <wps:style>
+                        <a:lnRef idx="0">
+                          <a:schemeClr val="accent1"/>
+                        </a:lnRef>
+                        <a:fillRef idx="0">
+                          <a:schemeClr val="accent1"/>
+                        </a:fillRef>
+                        <a:effectRef idx="0">
+                          <a:schemeClr val="accent1"/>
+                        </a:effectRef>
+                        <a:fontRef idx="minor">
+                          <a:schemeClr val="dk1"/>
+                        </a:fontRef>
+                      </wps:style>
+                      <wps:txbx>
+                        <w:txbxContent>
+                          <w:p>
+                            <w:r>
+                              <w:t>1</w:t>
+                            </w:r>
+                          </w:p>
+                        </w:txbxContent>
+                      </wps:txbx>
+                      <wps:bodyPr rot="0" spcFirstLastPara="0" vertOverflow="overflow" horzOverflow="overflow" vert="horz" wrap="square" lIns="91440" tIns="45720" rIns="91440" bIns="45720" numCol="1" spcCol="0" rtlCol="0" fromWordArt="0" anchor="t" anchorCtr="0" forceAA="0" compatLnSpc="1">
+                        <a:prstTxWarp prst="textNoShape">
+                          <a:avLst/>
+                        </a:prstTxWarp>
+                        <a:noAutofit/>
+                      </wps:bodyPr>
+                    </wps:wsp>
+                  </a:graphicData>
+                </a:graphic>
+              </wp:anchor>
+            </w:drawing>
+          </mc:Choice>
+          <mc:Fallback>
+            <w:pict>
+              <v:shape w14:anchorId="3508B3B9" id="Text Box 63" o:spid="_x0000_s1029" type="#_x0000_t202" style="position:absolute;margin-left:325pt;margin-top:36.2pt;width:30pt;height:18pt;z-index:251752448;visibility:visible;mso-wrap-style:square;mso-wrap-distance-left:9pt;mso-wrap-distance-top:0;mso-wrap-distance-right:9pt;mso-wrap-distance-bottom:0;mso-position-horizontal:absolute;mso-position-horizontal-relative:text;mso-position-vertical:absolute;mso-position-vertical-relative:text;v-text-anchor:top" o:gfxdata="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" filled="f" stroked="f">
+                <v:textbox>
+                  <w:txbxContent>
+                    <w:p>
+                      <w:r>
+                        <w:t>1</w:t>
+                      </w:r>
+                    </w:p>
+                  </w:txbxContent>
+                </v:textbox>
+                <w10:wrap type="square"/>
+              </v:shape>
+            </w:pict>
+          </mc:Fallback>
+        </mc:AlternateContent>
+      </w:r>
       <w:r>
         <w:rPr>
           <w:noProof/>
@@ -92,19 +722,7 @@
                                       <w:rPr>
                                         <w:rFonts w:ascii="Cambria Math" w:hAnsi="Cambria Math"/>
                                       </w:rPr>
-                                      <m:t>(</m:t>
-                                    </m:r>
-                                    <m:r>
-                                      <w:rPr>
-                                        <w:rFonts w:ascii="Cambria Math" w:hAnsi="Cambria Math"/>
-                                      </w:rPr>
-                                      <m:t>2</m:t>
-                                    </m:r>
-                                    <m:r>
-                                      <w:rPr>
-                                        <w:rFonts w:ascii="Cambria Math" w:hAnsi="Cambria Math"/>
-                                      </w:rPr>
-                                      <m:t>)</m:t>
+                                      <m:t>(2)</m:t>
                                     </m:r>
                                   </m:sup>
                                 </m:sSubSup>
@@ -287,19 +905,7 @@
                                       <w:rPr>
                                         <w:rFonts w:ascii="Cambria Math" w:hAnsi="Cambria Math"/>
                                       </w:rPr>
-                                      <m:t>(</m:t>
-                                    </m:r>
-                                    <m:r>
-                                      <w:rPr>
-                                        <w:rFonts w:ascii="Cambria Math" w:hAnsi="Cambria Math"/>
-                                      </w:rPr>
-                                      <m:t>2</m:t>
-                                    </m:r>
-                                    <m:r>
-                                      <w:rPr>
-                                        <w:rFonts w:ascii="Cambria Math" w:hAnsi="Cambria Math"/>
-                                      </w:rPr>
-                                      <m:t>)</m:t>
+                                      <m:t>(2)</m:t>
                                     </m:r>
                                   </m:sup>
                                 </m:sSubSup>
@@ -478,19 +1084,7 @@
                                       <w:rPr>
                                         <w:rFonts w:ascii="Cambria Math" w:hAnsi="Cambria Math"/>
                                       </w:rPr>
-                                      <m:t>(</m:t>
-                                    </m:r>
-                                    <m:r>
-                                      <w:rPr>
-                                        <w:rFonts w:ascii="Cambria Math" w:hAnsi="Cambria Math"/>
-                                      </w:rPr>
-                                      <m:t>2</m:t>
-                                    </m:r>
-                                    <m:r>
-                                      <w:rPr>
-                                        <w:rFonts w:ascii="Cambria Math" w:hAnsi="Cambria Math"/>
-                                      </w:rPr>
-                                      <m:t>)</m:t>
+                                      <m:t>(2)</m:t>
                                     </m:r>
                                   </m:sup>
                                 </m:sSubSup>
@@ -669,19 +1263,7 @@
                                       <w:rPr>
                                         <w:rFonts w:ascii="Cambria Math" w:hAnsi="Cambria Math"/>
                                       </w:rPr>
-                                      <m:t>(</m:t>
-                                    </m:r>
-                                    <m:r>
-                                      <w:rPr>
-                                        <w:rFonts w:ascii="Cambria Math" w:hAnsi="Cambria Math"/>
-                                      </w:rPr>
-                                      <m:t>2</m:t>
-                                    </m:r>
-                                    <m:r>
-                                      <w:rPr>
-                                        <w:rFonts w:ascii="Cambria Math" w:hAnsi="Cambria Math"/>
-                                      </w:rPr>
-                                      <m:t>)</m:t>
+                                      <m:t>(2)</m:t>
                                     </m:r>
                                   </m:sup>
                                 </m:sSubSup>
@@ -1184,6 +1766,9 @@
         </mc:AlternateContent>
       </w:r>
       <w:r>
+        <w:rPr>
+          <w:noProof/>
+        </w:rPr>
         <mc:AlternateContent>
           <mc:Choice Requires="wps">
             <w:drawing>
@@ -1434,6 +2019,9 @@
         </mc:AlternateContent>
       </w:r>
       <w:r>
+        <w:rPr>
+          <w:noProof/>
+        </w:rPr>
         <mc:AlternateContent>
           <mc:Choice Requires="wps">
             <w:drawing>
@@ -1593,6 +2181,9 @@
         </mc:AlternateContent>
       </w:r>
       <w:r>
+        <w:rPr>
+          <w:noProof/>
+        </w:rPr>
         <mc:AlternateContent>
           <mc:Choice Requires="wps">
             <w:drawing>
@@ -1673,7 +2264,7 @@
                                 <wp:inline distT="0" distB="0" distL="0" distR="0" wp14:anchorId="578E1C48" wp14:editId="01DFEC76">
                                   <wp:extent cx="57785" cy="57785"/>
                                   <wp:effectExtent l="0" t="0" r="0" b="0"/>
-                                  <wp:docPr id="47" name="Picture 47"/>
+                                  <wp:docPr id="21" name="Picture 21"/>
                                   <wp:cNvGraphicFramePr>
                                     <a:graphicFrameLocks xmlns:a="http://schemas.openxmlformats.org/drawingml/2006/main" noChangeAspect="1"/>
                                   </wp:cNvGraphicFramePr>
@@ -1754,7 +2345,7 @@
                                     <pic:cNvPicPr/>
                                   </pic:nvPicPr>
                                   <pic:blipFill>
-                                    <a:blip r:embed="rId4"/>
+                                    <a:blip r:embed="rId5"/>
                                     <a:stretch>
                                       <a:fillRect/>
                                     </a:stretch>
@@ -1881,7 +2472,7 @@
         <mc:AlternateContent>
           <mc:Choice Requires="wps">
             <w:drawing>
-              <wp:anchor distT="0" distB="0" distL="114300" distR="114300" simplePos="0" relativeHeight="251754496" behindDoc="0" locked="0" layoutInCell="1" allowOverlap="1" wp14:anchorId="24B926B1" wp14:editId="0E44686E">
+              <wp:anchor distT="0" distB="0" distL="114300" distR="114300" simplePos="0" relativeHeight="251754496" behindDoc="0" locked="0" layoutInCell="1" allowOverlap="1" wp14:anchorId="24B926B1" wp14:editId="13861643">
                 <wp:simplePos x="0" y="0"/>
                 <wp:positionH relativeFrom="column">
                   <wp:posOffset>3975735</wp:posOffset>
@@ -1949,7 +2540,7 @@
           </mc:Choice>
           <mc:Fallback>
             <w:pict>
-              <v:shape w14:anchorId="24B926B1" id="Text Box 64" o:spid="_x0000_s1035" type="#_x0000_t202" style="position:absolute;margin-left:313.05pt;margin-top:234.2pt;width:30pt;height:18pt;z-index:251754496;visibility:visible;mso-wrap-style:square;mso-wrap-distance-left:9pt;mso-wrap-distance-top:0;mso-wrap-distance-right:9pt;mso-wrap-distance-bottom:0;mso-position-horizontal:absolute;mso-position-horizontal-relative:text;mso-position-vertical:absolute;mso-position-vertical-relative:text;v-text-anchor:top" o:gfxdata="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" filled="f" stroked="f">
+              <v:shape w14:anchorId="24B926B1" id="Text Box 64" o:spid="_x0000_s1039" type="#_x0000_t202" style="position:absolute;margin-left:313.05pt;margin-top:234.2pt;width:30pt;height:18pt;z-index:251754496;visibility:visible;mso-wrap-style:square;mso-wrap-distance-left:9pt;mso-wrap-distance-top:0;mso-wrap-distance-right:9pt;mso-wrap-distance-bottom:0;mso-position-horizontal:absolute;mso-position-horizontal-relative:text;mso-position-vertical:absolute;mso-position-vertical-relative:text;v-text-anchor:top" o:gfxdata="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" filled="f" stroked="f">
                 <v:textbox>
                   <w:txbxContent>
                     <w:p>
@@ -1969,94 +2560,6 @@
         <w:rPr>
           <w:noProof/>
         </w:rPr>
-        <mc:AlternateContent>
-          <mc:Choice Requires="wps">
-            <w:drawing>
-              <wp:anchor distT="0" distB="0" distL="114300" distR="114300" simplePos="0" relativeHeight="251752448" behindDoc="0" locked="0" layoutInCell="1" allowOverlap="1" wp14:anchorId="3508B3B9" wp14:editId="027CFECA">
-                <wp:simplePos x="0" y="0"/>
-                <wp:positionH relativeFrom="column">
-                  <wp:posOffset>4128135</wp:posOffset>
-                </wp:positionH>
-                <wp:positionV relativeFrom="paragraph">
-                  <wp:posOffset>459740</wp:posOffset>
-                </wp:positionV>
-                <wp:extent cx="381000" cy="228600"/>
-                <wp:effectExtent l="0" t="0" r="0" b="0"/>
-                <wp:wrapSquare wrapText="bothSides"/>
-                <wp:docPr id="63" name="Text Box 63"/>
-                <wp:cNvGraphicFramePr/>
-                <a:graphic xmlns:a="http://schemas.openxmlformats.org/drawingml/2006/main">
-                  <a:graphicData uri="http://schemas.microsoft.com/office/word/2010/wordprocessingShape">
-                    <wps:wsp>
-                      <wps:cNvSpPr txBox="1"/>
-                      <wps:spPr>
-                        <a:xfrm>
-                          <a:off x="0" y="0"/>
-                          <a:ext cx="381000" cy="228600"/>
-                        </a:xfrm>
-                        <a:prstGeom prst="rect">
-                          <a:avLst/>
-                        </a:prstGeom>
-                        <a:noFill/>
-                        <a:ln>
-                          <a:noFill/>
-                        </a:ln>
-                        <a:effectLst/>
-                      </wps:spPr>
-                      <wps:style>
-                        <a:lnRef idx="0">
-                          <a:schemeClr val="accent1"/>
-                        </a:lnRef>
-                        <a:fillRef idx="0">
-                          <a:schemeClr val="accent1"/>
-                        </a:fillRef>
-                        <a:effectRef idx="0">
-                          <a:schemeClr val="accent1"/>
-                        </a:effectRef>
-                        <a:fontRef idx="minor">
-                          <a:schemeClr val="dk1"/>
-                        </a:fontRef>
-                      </wps:style>
-                      <wps:txbx>
-                        <w:txbxContent>
-                          <w:p>
-                            <w:r>
-                              <w:t>1</w:t>
-                            </w:r>
-                          </w:p>
-                        </w:txbxContent>
-                      </wps:txbx>
-                      <wps:bodyPr rot="0" spcFirstLastPara="0" vertOverflow="overflow" horzOverflow="overflow" vert="horz" wrap="square" lIns="91440" tIns="45720" rIns="91440" bIns="45720" numCol="1" spcCol="0" rtlCol="0" fromWordArt="0" anchor="t" anchorCtr="0" forceAA="0" compatLnSpc="1">
-                        <a:prstTxWarp prst="textNoShape">
-                          <a:avLst/>
-                        </a:prstTxWarp>
-                        <a:noAutofit/>
-                      </wps:bodyPr>
-                    </wps:wsp>
-                  </a:graphicData>
-                </a:graphic>
-              </wp:anchor>
-            </w:drawing>
-          </mc:Choice>
-          <mc:Fallback>
-            <w:pict>
-              <v:shape w14:anchorId="3508B3B9" id="Text Box 63" o:spid="_x0000_s1036" type="#_x0000_t202" style="position:absolute;margin-left:325.05pt;margin-top:36.2pt;width:30pt;height:18pt;z-index:251752448;visibility:visible;mso-wrap-style:square;mso-wrap-distance-left:9pt;mso-wrap-distance-top:0;mso-wrap-distance-right:9pt;mso-wrap-distance-bottom:0;mso-position-horizontal:absolute;mso-position-horizontal-relative:text;mso-position-vertical:absolute;mso-position-vertical-relative:text;v-text-anchor:top" o:gfxdata="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" filled="f" stroked="f">
-                <v:textbox>
-                  <w:txbxContent>
-                    <w:p>
-                      <w:r>
-                        <w:t>1</w:t>
-                      </w:r>
-                    </w:p>
-                  </w:txbxContent>
-                </v:textbox>
-                <w10:wrap type="square"/>
-              </v:shape>
-            </w:pict>
-          </mc:Fallback>
-        </mc:AlternateContent>
-      </w:r>
-      <w:r>
         <mc:AlternateContent>
           <mc:Choice Requires="wps">
             <w:drawing>
@@ -2150,7 +2653,7 @@
         <mc:AlternateContent>
           <mc:Choice Requires="wps">
             <w:drawing>
-              <wp:anchor distT="0" distB="0" distL="114300" distR="114300" simplePos="0" relativeHeight="251725824" behindDoc="0" locked="0" layoutInCell="1" allowOverlap="1" wp14:anchorId="2A731BA0" wp14:editId="6F85C32B">
+              <wp:anchor distT="0" distB="0" distL="114300" distR="114300" simplePos="0" relativeHeight="251725824" behindDoc="0" locked="0" layoutInCell="1" allowOverlap="1" wp14:anchorId="2A731BA0" wp14:editId="53691DD3">
                 <wp:simplePos x="0" y="0"/>
                 <wp:positionH relativeFrom="column">
                   <wp:posOffset>1459132</wp:posOffset>
@@ -2218,7 +2721,7 @@
           </mc:Choice>
           <mc:Fallback>
             <w:pict>
-              <v:shape w14:anchorId="2A731BA0" id="Text Box 50" o:spid="_x0000_s1037" type="#_x0000_t202" style="position:absolute;margin-left:114.9pt;margin-top:225.2pt;width:30pt;height:18pt;z-index:251725824;visibility:visible;mso-wrap-style:square;mso-wrap-distance-left:9pt;mso-wrap-distance-top:0;mso-wrap-distance-right:9pt;mso-wrap-distance-bottom:0;mso-position-horizontal:absolute;mso-position-horizontal-relative:text;mso-position-vertical:absolute;mso-position-vertical-relative:text;v-text-anchor:top" o:gfxdata="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" filled="f" stroked="f">
+              <v:shape w14:anchorId="2A731BA0" id="Text Box 50" o:spid="_x0000_s1040" type="#_x0000_t202" style="position:absolute;margin-left:114.9pt;margin-top:225.2pt;width:30pt;height:18pt;z-index:251725824;visibility:visible;mso-wrap-style:square;mso-wrap-distance-left:9pt;mso-wrap-distance-top:0;mso-wrap-distance-right:9pt;mso-wrap-distance-bottom:0;mso-position-horizontal:absolute;mso-position-horizontal-relative:text;mso-position-vertical:absolute;mso-position-vertical-relative:text;v-text-anchor:top" o:gfxdata="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" filled="f" stroked="f">
                 <v:textbox>
                   <w:txbxContent>
                     <w:p>
@@ -2480,13 +2983,7 @@
                                       <w:rPr>
                                         <w:rFonts w:ascii="Cambria Math" w:hAnsi="Cambria Math"/>
                                       </w:rPr>
-                                      <m:t>2</m:t>
-                                    </m:r>
-                                    <m:r>
-                                      <w:rPr>
-                                        <w:rFonts w:ascii="Cambria Math" w:hAnsi="Cambria Math"/>
-                                      </w:rPr>
-                                      <m:t>1</m:t>
+                                      <m:t>21</m:t>
                                     </m:r>
                                   </m:sub>
                                   <m:sup>
@@ -2659,13 +3156,7 @@
                                       <w:rPr>
                                         <w:rFonts w:ascii="Cambria Math" w:hAnsi="Cambria Math"/>
                                       </w:rPr>
-                                      <m:t>1</m:t>
-                                    </m:r>
-                                    <m:r>
-                                      <w:rPr>
-                                        <w:rFonts w:ascii="Cambria Math" w:hAnsi="Cambria Math"/>
-                                      </w:rPr>
-                                      <m:t>2</m:t>
+                                      <m:t>12</m:t>
                                     </m:r>
                                   </m:sub>
                                   <m:sup>
@@ -2904,6 +3395,9 @@
         </mc:AlternateContent>
       </w:r>
       <w:r>
+        <w:rPr>
+          <w:noProof/>
+        </w:rPr>
         <mc:AlternateContent>
           <mc:Choice Requires="wps">
             <w:drawing>
@@ -2984,7 +3478,7 @@
                                 <wp:inline distT="0" distB="0" distL="0" distR="0" wp14:anchorId="0222A577" wp14:editId="06326D0C">
                                   <wp:extent cx="57785" cy="57785"/>
                                   <wp:effectExtent l="0" t="0" r="0" b="0"/>
-                                  <wp:docPr id="46" name="Picture 46"/>
+                                  <wp:docPr id="22" name="Picture 22"/>
                                   <wp:cNvGraphicFramePr>
                                     <a:graphicFrameLocks xmlns:a="http://schemas.openxmlformats.org/drawingml/2006/main" noChangeAspect="1"/>
                                   </wp:cNvGraphicFramePr>
@@ -3065,7 +3559,7 @@
                                     <pic:cNvPicPr/>
                                   </pic:nvPicPr>
                                   <pic:blipFill>
-                                    <a:blip r:embed="rId4"/>
+                                    <a:blip r:embed="rId5"/>
                                     <a:stretch>
                                       <a:fillRect/>
                                     </a:stretch>
@@ -3101,7 +3595,7 @@
         <mc:AlternateContent>
           <mc:Choice Requires="wps">
             <w:drawing>
-              <wp:anchor distT="0" distB="0" distL="114300" distR="114300" simplePos="0" relativeHeight="251691008" behindDoc="0" locked="0" layoutInCell="1" allowOverlap="1" wp14:anchorId="008CDFD1" wp14:editId="0798BCA0">
+              <wp:anchor distT="0" distB="0" distL="114300" distR="114300" simplePos="0" relativeHeight="251691008" behindDoc="0" locked="0" layoutInCell="1" allowOverlap="1" wp14:anchorId="008CDFD1" wp14:editId="57B7B966">
                 <wp:simplePos x="0" y="0"/>
                 <wp:positionH relativeFrom="column">
                   <wp:posOffset>1002030</wp:posOffset>
@@ -3210,7 +3704,7 @@
           </mc:Choice>
           <mc:Fallback>
             <w:pict>
-              <v:shape w14:anchorId="008CDFD1" id="Text Box 27" o:spid="_x0000_s1042" type="#_x0000_t202" style="position:absolute;margin-left:78.9pt;margin-top:81.05pt;width:47.85pt;height:26.9pt;z-index:251691008;visibility:visible;mso-wrap-style:square;mso-width-percent:0;mso-height-percent:0;mso-wrap-distance-left:9pt;mso-wrap-distance-top:0;mso-wrap-distance-right:9pt;mso-wrap-distance-bottom:0;mso-position-horizontal:absolute;mso-position-horizontal-relative:text;mso-position-vertical:absolute;mso-position-vertical-relative:text;mso-width-percent:0;mso-height-percent:0;mso-width-relative:margin;mso-height-relative:margin;v-text-anchor:top" o:gfxdata="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" filled="f" stroked="f">
+              <v:shape w14:anchorId="008CDFD1" id="Text Box 27" o:spid="_x0000_s1045" type="#_x0000_t202" style="position:absolute;margin-left:78.9pt;margin-top:81.05pt;width:47.85pt;height:26.9pt;z-index:251691008;visibility:visible;mso-wrap-style:square;mso-width-percent:0;mso-height-percent:0;mso-wrap-distance-left:9pt;mso-wrap-distance-top:0;mso-wrap-distance-right:9pt;mso-wrap-distance-bottom:0;mso-position-horizontal:absolute;mso-position-horizontal-relative:text;mso-position-vertical:absolute;mso-position-vertical-relative:text;mso-width-percent:0;mso-height-percent:0;mso-width-relative:margin;mso-height-relative:margin;v-text-anchor:top" o:gfxdata="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" filled="f" stroked="f">
                 <v:textbox>
                   <w:txbxContent>
                     <w:p>
@@ -3262,10 +3756,13 @@
         </mc:AlternateContent>
       </w:r>
       <w:r>
+        <w:rPr>
+          <w:noProof/>
+        </w:rPr>
         <mc:AlternateContent>
           <mc:Choice Requires="wps">
             <w:drawing>
-              <wp:anchor distT="0" distB="0" distL="114300" distR="114300" simplePos="0" relativeHeight="251659264" behindDoc="0" locked="0" layoutInCell="1" allowOverlap="1" wp14:anchorId="2CC00C8E" wp14:editId="1F43EF10">
+              <wp:anchor distT="0" distB="0" distL="114300" distR="114300" simplePos="0" relativeHeight="251659264" behindDoc="0" locked="0" layoutInCell="1" allowOverlap="1" wp14:anchorId="2CC00C8E" wp14:editId="640146D3">
                 <wp:simplePos x="0" y="0"/>
                 <wp:positionH relativeFrom="column">
                   <wp:posOffset>2150745</wp:posOffset>
@@ -3344,7 +3841,7 @@
           </mc:Choice>
           <mc:Fallback>
             <w:pict>
-              <v:oval w14:anchorId="4C6819BB" id="Oval 1" o:spid="_x0000_s1026" style="position:absolute;margin-left:169.35pt;margin-top:65.05pt;width:74.4pt;height:73.2pt;z-index:251659264;visibility:visible;mso-wrap-style:square;mso-width-percent:0;mso-height-percent:0;mso-wrap-distance-left:9pt;mso-wrap-distance-top:0;mso-wrap-distance-right:9pt;mso-wrap-distance-bottom:0;mso-position-horizontal:absolute;mso-position-horizontal-relative:text;mso-position-vertical:absolute;mso-position-vertical-relative:text;mso-width-percent:0;mso-height-percent:0;mso-width-relative:margin;mso-height-relative:margin;v-text-anchor:middle" o:gfxdata="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" filled="f" strokecolor="#ffc000 [3207]" strokeweight="2.25pt">
+              <v:oval w14:anchorId="543F2CF1" id="Oval 1" o:spid="_x0000_s1026" style="position:absolute;margin-left:169.35pt;margin-top:65.05pt;width:74.4pt;height:73.2pt;z-index:251659264;visibility:visible;mso-wrap-style:square;mso-width-percent:0;mso-height-percent:0;mso-wrap-distance-left:9pt;mso-wrap-distance-top:0;mso-wrap-distance-right:9pt;mso-wrap-distance-bottom:0;mso-position-horizontal:absolute;mso-position-horizontal-relative:text;mso-position-vertical:absolute;mso-position-vertical-relative:text;mso-width-percent:0;mso-height-percent:0;mso-width-relative:margin;mso-height-relative:margin;v-text-anchor:middle" o:gfxdata="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" filled="f" strokecolor="#ffc000 [3207]" strokeweight="2.25pt">
                 <v:stroke joinstyle="miter"/>
                 <w10:wrap type="through"/>
               </v:oval>
@@ -3353,10 +3850,13 @@
         </mc:AlternateContent>
       </w:r>
       <w:r>
+        <w:rPr>
+          <w:noProof/>
+        </w:rPr>
         <mc:AlternateContent>
           <mc:Choice Requires="wps">
             <w:drawing>
-              <wp:anchor distT="0" distB="0" distL="114300" distR="114300" simplePos="0" relativeHeight="251661312" behindDoc="0" locked="0" layoutInCell="1" allowOverlap="1" wp14:anchorId="6739AE54" wp14:editId="0C370252">
+              <wp:anchor distT="0" distB="0" distL="114300" distR="114300" simplePos="0" relativeHeight="251661312" behindDoc="0" locked="0" layoutInCell="1" allowOverlap="1" wp14:anchorId="6739AE54" wp14:editId="1573B683">
                 <wp:simplePos x="0" y="0"/>
                 <wp:positionH relativeFrom="column">
                   <wp:posOffset>2151380</wp:posOffset>
@@ -3444,6 +3944,9 @@
         </mc:AlternateContent>
       </w:r>
       <w:r>
+        <w:rPr>
+          <w:noProof/>
+        </w:rPr>
         <mc:AlternateContent>
           <mc:Choice Requires="wps">
             <w:drawing>
@@ -3531,6 +4034,9 @@
         </mc:AlternateContent>
       </w:r>
       <w:r>
+        <w:rPr>
+          <w:noProof/>
+        </w:rPr>
         <mc:AlternateContent>
           <mc:Choice Requires="wps">
             <w:drawing>
@@ -3622,6 +4128,9 @@
         </mc:AlternateContent>
       </w:r>
       <w:r>
+        <w:rPr>
+          <w:noProof/>
+        </w:rPr>
         <mc:AlternateContent>
           <mc:Choice Requires="wps">
             <w:drawing>
@@ -3713,6 +4222,9 @@
         </mc:AlternateContent>
       </w:r>
       <w:r>
+        <w:rPr>
+          <w:noProof/>
+        </w:rPr>
         <mc:AlternateContent>
           <mc:Choice Requires="wps">
             <w:drawing>
@@ -4026,7 +4538,7 @@
         <mc:AlternateContent>
           <mc:Choice Requires="wps">
             <w:drawing>
-              <wp:anchor distT="0" distB="0" distL="114300" distR="114300" simplePos="0" relativeHeight="251681792" behindDoc="0" locked="0" layoutInCell="1" allowOverlap="1" wp14:anchorId="08F2BE62" wp14:editId="7BF0719D">
+              <wp:anchor distT="0" distB="0" distL="114300" distR="114300" simplePos="0" relativeHeight="251681792" behindDoc="0" locked="0" layoutInCell="1" allowOverlap="1" wp14:anchorId="08F2BE62" wp14:editId="1CE0F9F9">
                 <wp:simplePos x="0" y="0"/>
                 <wp:positionH relativeFrom="column">
                   <wp:posOffset>3136900</wp:posOffset>
@@ -4084,7 +4596,11 @@
           </mc:Choice>
           <mc:Fallback>
             <w:pict>
-              <v:shape w14:anchorId="10476602" id="Straight Arrow Connector 16" o:spid="_x0000_s1026" type="#_x0000_t32" style="position:absolute;margin-left:247pt;margin-top:198.15pt;width:114.25pt;height:3.55pt;z-index:251681792;visibility:visible;mso-wrap-style:square;mso-width-percent:0;mso-height-percent:0;mso-wrap-distance-left:9pt;mso-wrap-distance-top:0;mso-wrap-distance-right:9pt;mso-wrap-distance-bottom:0;mso-position-horizontal:absolute;mso-position-horizontal-relative:text;mso-position-vertical:absolute;mso-position-vertical-relative:text;mso-width-percent:0;mso-height-percent:0;mso-width-relative:margin;mso-height-relative:margin" o:gfxdata="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" strokecolor="#5b9bd5 [3204]" strokeweight=".5pt">
+              <v:shapetype w14:anchorId="28DF2CFC" id="_x0000_t32" coordsize="21600,21600" o:spt="32" o:oned="t" path="m0,0l21600,21600e" filled="f">
+                <v:path arrowok="t" fillok="f" o:connecttype="none"/>
+                <o:lock v:ext="edit" shapetype="t"/>
+              </v:shapetype>
+              <v:shape id="Straight Arrow Connector 16" o:spid="_x0000_s1026" type="#_x0000_t32" style="position:absolute;margin-left:247pt;margin-top:198.15pt;width:114.25pt;height:3.55pt;z-index:251681792;visibility:visible;mso-wrap-style:square;mso-width-percent:0;mso-height-percent:0;mso-wrap-distance-left:9pt;mso-wrap-distance-top:0;mso-wrap-distance-right:9pt;mso-wrap-distance-bottom:0;mso-position-horizontal:absolute;mso-position-horizontal-relative:text;mso-position-vertical:absolute;mso-position-vertical-relative:text;mso-width-percent:0;mso-height-percent:0;mso-width-relative:margin;mso-height-relative:margin" o:gfxdata="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" strokecolor="#5b9bd5 [3204]" strokeweight=".5pt">
                 <v:stroke endarrow="block" joinstyle="miter"/>
               </v:shape>
             </w:pict>
@@ -4092,6 +4608,9 @@
         </mc:AlternateContent>
       </w:r>
       <w:r>
+        <w:rPr>
+          <w:noProof/>
+        </w:rPr>
         <mc:AlternateContent>
           <mc:Choice Requires="wps">
             <w:drawing>
@@ -4542,7 +5061,7 @@
         <mc:AlternateContent>
           <mc:Choice Requires="wps">
             <w:drawing>
-              <wp:anchor distT="0" distB="0" distL="114300" distR="114300" simplePos="0" relativeHeight="251683840" behindDoc="0" locked="0" layoutInCell="1" allowOverlap="1" wp14:anchorId="7236E3AA" wp14:editId="71ED6DD2">
+              <wp:anchor distT="0" distB="0" distL="114300" distR="114300" simplePos="0" relativeHeight="251683840" behindDoc="0" locked="0" layoutInCell="1" allowOverlap="1" wp14:anchorId="7236E3AA" wp14:editId="165EE59F">
                 <wp:simplePos x="0" y="0"/>
                 <wp:positionH relativeFrom="column">
                   <wp:posOffset>5580380</wp:posOffset>
@@ -4600,7 +5119,7 @@
           </mc:Choice>
           <mc:Fallback>
             <w:pict>
-              <v:shape w14:anchorId="7EB69EB0" id="Straight Arrow Connector 23" o:spid="_x0000_s1026" type="#_x0000_t32" style="position:absolute;margin-left:439.4pt;margin-top:171.25pt;width:95.85pt;height:36.15pt;flip:y;z-index:251683840;visibility:visible;mso-wrap-style:square;mso-width-percent:0;mso-height-percent:0;mso-wrap-distance-left:9pt;mso-wrap-distance-top:0;mso-wrap-distance-right:9pt;mso-wrap-distance-bottom:0;mso-position-horizontal:absolute;mso-position-horizontal-relative:text;mso-position-vertical:absolute;mso-position-vertical-relative:text;mso-width-percent:0;mso-height-percent:0;mso-width-relative:margin;mso-height-relative:margin" o:gfxdata="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" strokecolor="#5b9bd5 [3204]" strokeweight=".5pt">
+              <v:shape w14:anchorId="50169A90" id="Straight Arrow Connector 23" o:spid="_x0000_s1026" type="#_x0000_t32" style="position:absolute;margin-left:439.4pt;margin-top:171.25pt;width:95.85pt;height:36.15pt;flip:y;z-index:251683840;visibility:visible;mso-wrap-style:square;mso-width-percent:0;mso-height-percent:0;mso-wrap-distance-left:9pt;mso-wrap-distance-top:0;mso-wrap-distance-right:9pt;mso-wrap-distance-bottom:0;mso-position-horizontal:absolute;mso-position-horizontal-relative:text;mso-position-vertical:absolute;mso-position-vertical-relative:text;mso-width-percent:0;mso-height-percent:0;mso-width-relative:margin;mso-height-relative:margin" o:gfxdata="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" strokecolor="#5b9bd5 [3204]" strokeweight=".5pt">
                 <v:stroke endarrow="block" joinstyle="miter"/>
               </v:shape>
             </w:pict>
@@ -4886,6 +5405,883 @@
                               </m:r>
                             </m:sub>
                           </m:sSub>
+                        </m:oMath>
+                      </m:oMathPara>
+                    </w:p>
+                  </w:txbxContent>
+                </v:textbox>
+                <w10:wrap type="square"/>
+              </v:shape>
+            </w:pict>
+          </mc:Fallback>
+        </mc:AlternateContent>
+      </w:r>
+    </w:p>
+    <w:p/>
+    <w:p/>
+    <w:p>
+      <w:bookmarkStart w:id="0" w:name="_GoBack"/>
+      <w:bookmarkEnd w:id="0"/>
+      <w:r>
+        <w:rPr>
+          <w:noProof/>
+        </w:rPr>
+        <mc:AlternateContent>
+          <mc:Choice Requires="wps">
+            <w:drawing>
+              <wp:anchor distT="0" distB="0" distL="114300" distR="114300" simplePos="0" relativeHeight="251779072" behindDoc="0" locked="0" layoutInCell="1" allowOverlap="1" wp14:anchorId="49650F2C" wp14:editId="5FBDCCA0">
+                <wp:simplePos x="0" y="0"/>
+                <wp:positionH relativeFrom="column">
+                  <wp:posOffset>7025640</wp:posOffset>
+                </wp:positionH>
+                <wp:positionV relativeFrom="paragraph">
+                  <wp:posOffset>1383665</wp:posOffset>
+                </wp:positionV>
+                <wp:extent cx="534670" cy="345440"/>
+                <wp:effectExtent l="0" t="0" r="0" b="10160"/>
+                <wp:wrapSquare wrapText="bothSides"/>
+                <wp:docPr id="32" name="Text Box 32"/>
+                <wp:cNvGraphicFramePr/>
+                <a:graphic xmlns:a="http://schemas.openxmlformats.org/drawingml/2006/main">
+                  <a:graphicData uri="http://schemas.microsoft.com/office/word/2010/wordprocessingShape">
+                    <wps:wsp>
+                      <wps:cNvSpPr txBox="1"/>
+                      <wps:spPr>
+                        <a:xfrm>
+                          <a:off x="0" y="0"/>
+                          <a:ext cx="534670" cy="345440"/>
+                        </a:xfrm>
+                        <a:prstGeom prst="rect">
+                          <a:avLst/>
+                        </a:prstGeom>
+                        <a:noFill/>
+                        <a:ln>
+                          <a:noFill/>
+                        </a:ln>
+                        <a:effectLst/>
+                      </wps:spPr>
+                      <wps:style>
+                        <a:lnRef idx="0">
+                          <a:schemeClr val="accent1"/>
+                        </a:lnRef>
+                        <a:fillRef idx="0">
+                          <a:schemeClr val="accent1"/>
+                        </a:fillRef>
+                        <a:effectRef idx="0">
+                          <a:schemeClr val="accent1"/>
+                        </a:effectRef>
+                        <a:fontRef idx="minor">
+                          <a:schemeClr val="dk1"/>
+                        </a:fontRef>
+                      </wps:style>
+                      <wps:txbx>
+                        <w:txbxContent>
+                          <w:p>
+                            <m:oMathPara>
+                              <m:oMath>
+                                <m:sSubSup>
+                                  <m:sSubSupPr>
+                                    <m:ctrlPr>
+                                      <w:rPr>
+                                        <w:rFonts w:ascii="Cambria Math" w:hAnsi="Cambria Math"/>
+                                        <w:i/>
+                                      </w:rPr>
+                                    </m:ctrlPr>
+                                  </m:sSubSupPr>
+                                  <m:e>
+                                    <m:r>
+                                      <w:rPr>
+                                        <w:rFonts w:ascii="Cambria Math" w:hAnsi="Cambria Math"/>
+                                      </w:rPr>
+                                      <m:t>a</m:t>
+                                    </m:r>
+                                  </m:e>
+                                  <m:sub>
+                                    <m:r>
+                                      <w:rPr>
+                                        <w:rFonts w:ascii="Cambria Math" w:hAnsi="Cambria Math"/>
+                                      </w:rPr>
+                                      <m:t>1</m:t>
+                                    </m:r>
+                                  </m:sub>
+                                  <m:sup>
+                                    <m:r>
+                                      <w:rPr>
+                                        <w:rFonts w:ascii="Cambria Math" w:hAnsi="Cambria Math"/>
+                                      </w:rPr>
+                                      <m:t>(3</m:t>
+                                    </m:r>
+                                    <m:r>
+                                      <w:rPr>
+                                        <w:rFonts w:ascii="Cambria Math" w:hAnsi="Cambria Math"/>
+                                      </w:rPr>
+                                      <m:t>)</m:t>
+                                    </m:r>
+                                  </m:sup>
+                                </m:sSubSup>
+                              </m:oMath>
+                            </m:oMathPara>
+                          </w:p>
+                        </w:txbxContent>
+                      </wps:txbx>
+                      <wps:bodyPr rot="0" spcFirstLastPara="0" vertOverflow="overflow" horzOverflow="overflow" vert="horz" wrap="square" lIns="91440" tIns="45720" rIns="91440" bIns="45720" numCol="1" spcCol="0" rtlCol="0" fromWordArt="0" anchor="t" anchorCtr="0" forceAA="0" compatLnSpc="1">
+                        <a:prstTxWarp prst="textNoShape">
+                          <a:avLst/>
+                        </a:prstTxWarp>
+                        <a:noAutofit/>
+                      </wps:bodyPr>
+                    </wps:wsp>
+                  </a:graphicData>
+                </a:graphic>
+                <wp14:sizeRelH relativeFrom="margin">
+                  <wp14:pctWidth>0</wp14:pctWidth>
+                </wp14:sizeRelH>
+                <wp14:sizeRelV relativeFrom="margin">
+                  <wp14:pctHeight>0</wp14:pctHeight>
+                </wp14:sizeRelV>
+              </wp:anchor>
+            </w:drawing>
+          </mc:Choice>
+          <mc:Fallback>
+            <w:pict>
+              <v:shape w14:anchorId="49650F2C" id="Text Box 32" o:spid="_x0000_s1048" type="#_x0000_t202" style="position:absolute;margin-left:553.2pt;margin-top:108.95pt;width:42.1pt;height:27.2pt;z-index:251779072;visibility:visible;mso-wrap-style:square;mso-width-percent:0;mso-height-percent:0;mso-wrap-distance-left:9pt;mso-wrap-distance-top:0;mso-wrap-distance-right:9pt;mso-wrap-distance-bottom:0;mso-position-horizontal:absolute;mso-position-horizontal-relative:text;mso-position-vertical:absolute;mso-position-vertical-relative:text;mso-width-percent:0;mso-height-percent:0;mso-width-relative:margin;mso-height-relative:margin;v-text-anchor:top" o:gfxdata="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" filled="f" stroked="f">
+                <v:textbox>
+                  <w:txbxContent>
+                    <w:p>
+                      <m:oMathPara>
+                        <m:oMath>
+                          <m:sSubSup>
+                            <m:sSubSupPr>
+                              <m:ctrlPr>
+                                <w:rPr>
+                                  <w:rFonts w:ascii="Cambria Math" w:hAnsi="Cambria Math"/>
+                                  <w:i/>
+                                </w:rPr>
+                              </m:ctrlPr>
+                            </m:sSubSupPr>
+                            <m:e>
+                              <m:r>
+                                <w:rPr>
+                                  <w:rFonts w:ascii="Cambria Math" w:hAnsi="Cambria Math"/>
+                                </w:rPr>
+                                <m:t>a</m:t>
+                              </m:r>
+                            </m:e>
+                            <m:sub>
+                              <m:r>
+                                <w:rPr>
+                                  <w:rFonts w:ascii="Cambria Math" w:hAnsi="Cambria Math"/>
+                                </w:rPr>
+                                <m:t>1</m:t>
+                              </m:r>
+                            </m:sub>
+                            <m:sup>
+                              <m:r>
+                                <w:rPr>
+                                  <w:rFonts w:ascii="Cambria Math" w:hAnsi="Cambria Math"/>
+                                </w:rPr>
+                                <m:t>(3</m:t>
+                              </m:r>
+                              <m:r>
+                                <w:rPr>
+                                  <w:rFonts w:ascii="Cambria Math" w:hAnsi="Cambria Math"/>
+                                </w:rPr>
+                                <m:t>)</m:t>
+                              </m:r>
+                            </m:sup>
+                          </m:sSubSup>
+                        </m:oMath>
+                      </m:oMathPara>
+                    </w:p>
+                  </w:txbxContent>
+                </v:textbox>
+                <w10:wrap type="square"/>
+              </v:shape>
+            </w:pict>
+          </mc:Fallback>
+        </mc:AlternateContent>
+      </w:r>
+      <w:r>
+        <w:rPr>
+          <w:noProof/>
+        </w:rPr>
+        <mc:AlternateContent>
+          <mc:Choice Requires="wps">
+            <w:drawing>
+              <wp:anchor distT="0" distB="0" distL="114300" distR="114300" simplePos="0" relativeHeight="251777024" behindDoc="0" locked="0" layoutInCell="1" allowOverlap="1" wp14:anchorId="4220C92D" wp14:editId="54DF5FAC">
+                <wp:simplePos x="0" y="0"/>
+                <wp:positionH relativeFrom="column">
+                  <wp:posOffset>4813935</wp:posOffset>
+                </wp:positionH>
+                <wp:positionV relativeFrom="paragraph">
+                  <wp:posOffset>1960245</wp:posOffset>
+                </wp:positionV>
+                <wp:extent cx="534670" cy="345440"/>
+                <wp:effectExtent l="0" t="0" r="0" b="10160"/>
+                <wp:wrapSquare wrapText="bothSides"/>
+                <wp:docPr id="31" name="Text Box 31"/>
+                <wp:cNvGraphicFramePr/>
+                <a:graphic xmlns:a="http://schemas.openxmlformats.org/drawingml/2006/main">
+                  <a:graphicData uri="http://schemas.microsoft.com/office/word/2010/wordprocessingShape">
+                    <wps:wsp>
+                      <wps:cNvSpPr txBox="1"/>
+                      <wps:spPr>
+                        <a:xfrm>
+                          <a:off x="0" y="0"/>
+                          <a:ext cx="534670" cy="345440"/>
+                        </a:xfrm>
+                        <a:prstGeom prst="rect">
+                          <a:avLst/>
+                        </a:prstGeom>
+                        <a:noFill/>
+                        <a:ln>
+                          <a:noFill/>
+                        </a:ln>
+                        <a:effectLst/>
+                      </wps:spPr>
+                      <wps:style>
+                        <a:lnRef idx="0">
+                          <a:schemeClr val="accent1"/>
+                        </a:lnRef>
+                        <a:fillRef idx="0">
+                          <a:schemeClr val="accent1"/>
+                        </a:fillRef>
+                        <a:effectRef idx="0">
+                          <a:schemeClr val="accent1"/>
+                        </a:effectRef>
+                        <a:fontRef idx="minor">
+                          <a:schemeClr val="dk1"/>
+                        </a:fontRef>
+                      </wps:style>
+                      <wps:txbx>
+                        <w:txbxContent>
+                          <w:p>
+                            <m:oMathPara>
+                              <m:oMath>
+                                <m:sSubSup>
+                                  <m:sSubSupPr>
+                                    <m:ctrlPr>
+                                      <w:rPr>
+                                        <w:rFonts w:ascii="Cambria Math" w:hAnsi="Cambria Math"/>
+                                        <w:i/>
+                                      </w:rPr>
+                                    </m:ctrlPr>
+                                  </m:sSubSupPr>
+                                  <m:e>
+                                    <m:r>
+                                      <w:rPr>
+                                        <w:rFonts w:ascii="Cambria Math" w:hAnsi="Cambria Math"/>
+                                      </w:rPr>
+                                      <m:t>a</m:t>
+                                    </m:r>
+                                  </m:e>
+                                  <m:sub>
+                                    <m:r>
+                                      <w:rPr>
+                                        <w:rFonts w:ascii="Cambria Math" w:hAnsi="Cambria Math"/>
+                                      </w:rPr>
+                                      <m:t>2</m:t>
+                                    </m:r>
+                                  </m:sub>
+                                  <m:sup>
+                                    <m:r>
+                                      <w:rPr>
+                                        <w:rFonts w:ascii="Cambria Math" w:hAnsi="Cambria Math"/>
+                                      </w:rPr>
+                                      <m:t>(2</m:t>
+                                    </m:r>
+                                    <m:r>
+                                      <w:rPr>
+                                        <w:rFonts w:ascii="Cambria Math" w:hAnsi="Cambria Math"/>
+                                      </w:rPr>
+                                      <m:t>)</m:t>
+                                    </m:r>
+                                  </m:sup>
+                                </m:sSubSup>
+                              </m:oMath>
+                            </m:oMathPara>
+                          </w:p>
+                        </w:txbxContent>
+                      </wps:txbx>
+                      <wps:bodyPr rot="0" spcFirstLastPara="0" vertOverflow="overflow" horzOverflow="overflow" vert="horz" wrap="square" lIns="91440" tIns="45720" rIns="91440" bIns="45720" numCol="1" spcCol="0" rtlCol="0" fromWordArt="0" anchor="t" anchorCtr="0" forceAA="0" compatLnSpc="1">
+                        <a:prstTxWarp prst="textNoShape">
+                          <a:avLst/>
+                        </a:prstTxWarp>
+                        <a:noAutofit/>
+                      </wps:bodyPr>
+                    </wps:wsp>
+                  </a:graphicData>
+                </a:graphic>
+                <wp14:sizeRelH relativeFrom="margin">
+                  <wp14:pctWidth>0</wp14:pctWidth>
+                </wp14:sizeRelH>
+                <wp14:sizeRelV relativeFrom="margin">
+                  <wp14:pctHeight>0</wp14:pctHeight>
+                </wp14:sizeRelV>
+              </wp:anchor>
+            </w:drawing>
+          </mc:Choice>
+          <mc:Fallback>
+            <w:pict>
+              <v:shape w14:anchorId="4220C92D" id="Text Box 31" o:spid="_x0000_s1049" type="#_x0000_t202" style="position:absolute;margin-left:379.05pt;margin-top:154.35pt;width:42.1pt;height:27.2pt;z-index:251777024;visibility:visible;mso-wrap-style:square;mso-width-percent:0;mso-height-percent:0;mso-wrap-distance-left:9pt;mso-wrap-distance-top:0;mso-wrap-distance-right:9pt;mso-wrap-distance-bottom:0;mso-position-horizontal:absolute;mso-position-horizontal-relative:text;mso-position-vertical:absolute;mso-position-vertical-relative:text;mso-width-percent:0;mso-height-percent:0;mso-width-relative:margin;mso-height-relative:margin;v-text-anchor:top" o:gfxdata="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" filled="f" stroked="f">
+                <v:textbox>
+                  <w:txbxContent>
+                    <w:p>
+                      <m:oMathPara>
+                        <m:oMath>
+                          <m:sSubSup>
+                            <m:sSubSupPr>
+                              <m:ctrlPr>
+                                <w:rPr>
+                                  <w:rFonts w:ascii="Cambria Math" w:hAnsi="Cambria Math"/>
+                                  <w:i/>
+                                </w:rPr>
+                              </m:ctrlPr>
+                            </m:sSubSupPr>
+                            <m:e>
+                              <m:r>
+                                <w:rPr>
+                                  <w:rFonts w:ascii="Cambria Math" w:hAnsi="Cambria Math"/>
+                                </w:rPr>
+                                <m:t>a</m:t>
+                              </m:r>
+                            </m:e>
+                            <m:sub>
+                              <m:r>
+                                <w:rPr>
+                                  <w:rFonts w:ascii="Cambria Math" w:hAnsi="Cambria Math"/>
+                                </w:rPr>
+                                <m:t>2</m:t>
+                              </m:r>
+                            </m:sub>
+                            <m:sup>
+                              <m:r>
+                                <w:rPr>
+                                  <w:rFonts w:ascii="Cambria Math" w:hAnsi="Cambria Math"/>
+                                </w:rPr>
+                                <m:t>(2</m:t>
+                              </m:r>
+                              <m:r>
+                                <w:rPr>
+                                  <w:rFonts w:ascii="Cambria Math" w:hAnsi="Cambria Math"/>
+                                </w:rPr>
+                                <m:t>)</m:t>
+                              </m:r>
+                            </m:sup>
+                          </m:sSubSup>
+                        </m:oMath>
+                      </m:oMathPara>
+                    </w:p>
+                  </w:txbxContent>
+                </v:textbox>
+                <w10:wrap type="square"/>
+              </v:shape>
+            </w:pict>
+          </mc:Fallback>
+        </mc:AlternateContent>
+      </w:r>
+      <w:r>
+        <w:rPr>
+          <w:noProof/>
+        </w:rPr>
+        <mc:AlternateContent>
+          <mc:Choice Requires="wps">
+            <w:drawing>
+              <wp:anchor distT="0" distB="0" distL="114300" distR="114300" simplePos="0" relativeHeight="251774976" behindDoc="0" locked="0" layoutInCell="1" allowOverlap="1" wp14:anchorId="302A7027" wp14:editId="18AA0853">
+                <wp:simplePos x="0" y="0"/>
+                <wp:positionH relativeFrom="column">
+                  <wp:posOffset>4813935</wp:posOffset>
+                </wp:positionH>
+                <wp:positionV relativeFrom="paragraph">
+                  <wp:posOffset>588645</wp:posOffset>
+                </wp:positionV>
+                <wp:extent cx="534670" cy="345440"/>
+                <wp:effectExtent l="0" t="0" r="0" b="10160"/>
+                <wp:wrapSquare wrapText="bothSides"/>
+                <wp:docPr id="30" name="Text Box 30"/>
+                <wp:cNvGraphicFramePr/>
+                <a:graphic xmlns:a="http://schemas.openxmlformats.org/drawingml/2006/main">
+                  <a:graphicData uri="http://schemas.microsoft.com/office/word/2010/wordprocessingShape">
+                    <wps:wsp>
+                      <wps:cNvSpPr txBox="1"/>
+                      <wps:spPr>
+                        <a:xfrm>
+                          <a:off x="0" y="0"/>
+                          <a:ext cx="534670" cy="345440"/>
+                        </a:xfrm>
+                        <a:prstGeom prst="rect">
+                          <a:avLst/>
+                        </a:prstGeom>
+                        <a:noFill/>
+                        <a:ln>
+                          <a:noFill/>
+                        </a:ln>
+                        <a:effectLst/>
+                      </wps:spPr>
+                      <wps:style>
+                        <a:lnRef idx="0">
+                          <a:schemeClr val="accent1"/>
+                        </a:lnRef>
+                        <a:fillRef idx="0">
+                          <a:schemeClr val="accent1"/>
+                        </a:fillRef>
+                        <a:effectRef idx="0">
+                          <a:schemeClr val="accent1"/>
+                        </a:effectRef>
+                        <a:fontRef idx="minor">
+                          <a:schemeClr val="dk1"/>
+                        </a:fontRef>
+                      </wps:style>
+                      <wps:txbx>
+                        <w:txbxContent>
+                          <w:p>
+                            <m:oMathPara>
+                              <m:oMath>
+                                <m:sSubSup>
+                                  <m:sSubSupPr>
+                                    <m:ctrlPr>
+                                      <w:rPr>
+                                        <w:rFonts w:ascii="Cambria Math" w:hAnsi="Cambria Math"/>
+                                        <w:i/>
+                                      </w:rPr>
+                                    </m:ctrlPr>
+                                  </m:sSubSupPr>
+                                  <m:e>
+                                    <m:r>
+                                      <w:rPr>
+                                        <w:rFonts w:ascii="Cambria Math" w:hAnsi="Cambria Math"/>
+                                      </w:rPr>
+                                      <m:t>a</m:t>
+                                    </m:r>
+                                  </m:e>
+                                  <m:sub>
+                                    <m:r>
+                                      <w:rPr>
+                                        <w:rFonts w:ascii="Cambria Math" w:hAnsi="Cambria Math"/>
+                                      </w:rPr>
+                                      <m:t>1</m:t>
+                                    </m:r>
+                                  </m:sub>
+                                  <m:sup>
+                                    <m:r>
+                                      <w:rPr>
+                                        <w:rFonts w:ascii="Cambria Math" w:hAnsi="Cambria Math"/>
+                                      </w:rPr>
+                                      <m:t>(2</m:t>
+                                    </m:r>
+                                    <m:r>
+                                      <w:rPr>
+                                        <w:rFonts w:ascii="Cambria Math" w:hAnsi="Cambria Math"/>
+                                      </w:rPr>
+                                      <m:t>)</m:t>
+                                    </m:r>
+                                  </m:sup>
+                                </m:sSubSup>
+                              </m:oMath>
+                            </m:oMathPara>
+                          </w:p>
+                        </w:txbxContent>
+                      </wps:txbx>
+                      <wps:bodyPr rot="0" spcFirstLastPara="0" vertOverflow="overflow" horzOverflow="overflow" vert="horz" wrap="square" lIns="91440" tIns="45720" rIns="91440" bIns="45720" numCol="1" spcCol="0" rtlCol="0" fromWordArt="0" anchor="t" anchorCtr="0" forceAA="0" compatLnSpc="1">
+                        <a:prstTxWarp prst="textNoShape">
+                          <a:avLst/>
+                        </a:prstTxWarp>
+                        <a:noAutofit/>
+                      </wps:bodyPr>
+                    </wps:wsp>
+                  </a:graphicData>
+                </a:graphic>
+                <wp14:sizeRelH relativeFrom="margin">
+                  <wp14:pctWidth>0</wp14:pctWidth>
+                </wp14:sizeRelH>
+                <wp14:sizeRelV relativeFrom="margin">
+                  <wp14:pctHeight>0</wp14:pctHeight>
+                </wp14:sizeRelV>
+              </wp:anchor>
+            </w:drawing>
+          </mc:Choice>
+          <mc:Fallback>
+            <w:pict>
+              <v:shape w14:anchorId="302A7027" id="Text Box 30" o:spid="_x0000_s1050" type="#_x0000_t202" style="position:absolute;margin-left:379.05pt;margin-top:46.35pt;width:42.1pt;height:27.2pt;z-index:251774976;visibility:visible;mso-wrap-style:square;mso-width-percent:0;mso-height-percent:0;mso-wrap-distance-left:9pt;mso-wrap-distance-top:0;mso-wrap-distance-right:9pt;mso-wrap-distance-bottom:0;mso-position-horizontal:absolute;mso-position-horizontal-relative:text;mso-position-vertical:absolute;mso-position-vertical-relative:text;mso-width-percent:0;mso-height-percent:0;mso-width-relative:margin;mso-height-relative:margin;v-text-anchor:top" o:gfxdata="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" filled="f" stroked="f">
+                <v:textbox>
+                  <w:txbxContent>
+                    <w:p>
+                      <m:oMathPara>
+                        <m:oMath>
+                          <m:sSubSup>
+                            <m:sSubSupPr>
+                              <m:ctrlPr>
+                                <w:rPr>
+                                  <w:rFonts w:ascii="Cambria Math" w:hAnsi="Cambria Math"/>
+                                  <w:i/>
+                                </w:rPr>
+                              </m:ctrlPr>
+                            </m:sSubSupPr>
+                            <m:e>
+                              <m:r>
+                                <w:rPr>
+                                  <w:rFonts w:ascii="Cambria Math" w:hAnsi="Cambria Math"/>
+                                </w:rPr>
+                                <m:t>a</m:t>
+                              </m:r>
+                            </m:e>
+                            <m:sub>
+                              <m:r>
+                                <w:rPr>
+                                  <w:rFonts w:ascii="Cambria Math" w:hAnsi="Cambria Math"/>
+                                </w:rPr>
+                                <m:t>1</m:t>
+                              </m:r>
+                            </m:sub>
+                            <m:sup>
+                              <m:r>
+                                <w:rPr>
+                                  <w:rFonts w:ascii="Cambria Math" w:hAnsi="Cambria Math"/>
+                                </w:rPr>
+                                <m:t>(2</m:t>
+                              </m:r>
+                              <m:r>
+                                <w:rPr>
+                                  <w:rFonts w:ascii="Cambria Math" w:hAnsi="Cambria Math"/>
+                                </w:rPr>
+                                <m:t>)</m:t>
+                              </m:r>
+                            </m:sup>
+                          </m:sSubSup>
+                        </m:oMath>
+                      </m:oMathPara>
+                    </w:p>
+                  </w:txbxContent>
+                </v:textbox>
+                <w10:wrap type="square"/>
+              </v:shape>
+            </w:pict>
+          </mc:Fallback>
+        </mc:AlternateContent>
+      </w:r>
+      <w:r>
+        <w:rPr>
+          <w:noProof/>
+        </w:rPr>
+        <mc:AlternateContent>
+          <mc:Choice Requires="wps">
+            <w:drawing>
+              <wp:anchor distT="0" distB="0" distL="114300" distR="114300" simplePos="0" relativeHeight="251772928" behindDoc="0" locked="0" layoutInCell="1" allowOverlap="1" wp14:anchorId="504DA9A3" wp14:editId="5AB76813">
+                <wp:simplePos x="0" y="0"/>
+                <wp:positionH relativeFrom="column">
+                  <wp:posOffset>2375535</wp:posOffset>
+                </wp:positionH>
+                <wp:positionV relativeFrom="paragraph">
+                  <wp:posOffset>1960245</wp:posOffset>
+                </wp:positionV>
+                <wp:extent cx="534670" cy="345440"/>
+                <wp:effectExtent l="0" t="0" r="0" b="10160"/>
+                <wp:wrapSquare wrapText="bothSides"/>
+                <wp:docPr id="29" name="Text Box 29"/>
+                <wp:cNvGraphicFramePr/>
+                <a:graphic xmlns:a="http://schemas.openxmlformats.org/drawingml/2006/main">
+                  <a:graphicData uri="http://schemas.microsoft.com/office/word/2010/wordprocessingShape">
+                    <wps:wsp>
+                      <wps:cNvSpPr txBox="1"/>
+                      <wps:spPr>
+                        <a:xfrm>
+                          <a:off x="0" y="0"/>
+                          <a:ext cx="534670" cy="345440"/>
+                        </a:xfrm>
+                        <a:prstGeom prst="rect">
+                          <a:avLst/>
+                        </a:prstGeom>
+                        <a:noFill/>
+                        <a:ln>
+                          <a:noFill/>
+                        </a:ln>
+                        <a:effectLst/>
+                      </wps:spPr>
+                      <wps:style>
+                        <a:lnRef idx="0">
+                          <a:schemeClr val="accent1"/>
+                        </a:lnRef>
+                        <a:fillRef idx="0">
+                          <a:schemeClr val="accent1"/>
+                        </a:fillRef>
+                        <a:effectRef idx="0">
+                          <a:schemeClr val="accent1"/>
+                        </a:effectRef>
+                        <a:fontRef idx="minor">
+                          <a:schemeClr val="dk1"/>
+                        </a:fontRef>
+                      </wps:style>
+                      <wps:txbx>
+                        <w:txbxContent>
+                          <w:p>
+                            <m:oMathPara>
+                              <m:oMath>
+                                <m:sSubSup>
+                                  <m:sSubSupPr>
+                                    <m:ctrlPr>
+                                      <w:rPr>
+                                        <w:rFonts w:ascii="Cambria Math" w:hAnsi="Cambria Math"/>
+                                        <w:i/>
+                                      </w:rPr>
+                                    </m:ctrlPr>
+                                  </m:sSubSupPr>
+                                  <m:e>
+                                    <m:r>
+                                      <w:rPr>
+                                        <w:rFonts w:ascii="Cambria Math" w:hAnsi="Cambria Math"/>
+                                      </w:rPr>
+                                      <m:t>a</m:t>
+                                    </m:r>
+                                  </m:e>
+                                  <m:sub>
+                                    <m:r>
+                                      <w:rPr>
+                                        <w:rFonts w:ascii="Cambria Math" w:hAnsi="Cambria Math"/>
+                                      </w:rPr>
+                                      <m:t>2</m:t>
+                                    </m:r>
+                                  </m:sub>
+                                  <m:sup>
+                                    <m:r>
+                                      <w:rPr>
+                                        <w:rFonts w:ascii="Cambria Math" w:hAnsi="Cambria Math"/>
+                                      </w:rPr>
+                                      <m:t>(1)</m:t>
+                                    </m:r>
+                                  </m:sup>
+                                </m:sSubSup>
+                              </m:oMath>
+                            </m:oMathPara>
+                          </w:p>
+                        </w:txbxContent>
+                      </wps:txbx>
+                      <wps:bodyPr rot="0" spcFirstLastPara="0" vertOverflow="overflow" horzOverflow="overflow" vert="horz" wrap="square" lIns="91440" tIns="45720" rIns="91440" bIns="45720" numCol="1" spcCol="0" rtlCol="0" fromWordArt="0" anchor="t" anchorCtr="0" forceAA="0" compatLnSpc="1">
+                        <a:prstTxWarp prst="textNoShape">
+                          <a:avLst/>
+                        </a:prstTxWarp>
+                        <a:noAutofit/>
+                      </wps:bodyPr>
+                    </wps:wsp>
+                  </a:graphicData>
+                </a:graphic>
+                <wp14:sizeRelH relativeFrom="margin">
+                  <wp14:pctWidth>0</wp14:pctWidth>
+                </wp14:sizeRelH>
+                <wp14:sizeRelV relativeFrom="margin">
+                  <wp14:pctHeight>0</wp14:pctHeight>
+                </wp14:sizeRelV>
+              </wp:anchor>
+            </w:drawing>
+          </mc:Choice>
+          <mc:Fallback>
+            <w:pict>
+              <v:shape w14:anchorId="504DA9A3" id="Text Box 29" o:spid="_x0000_s1051" type="#_x0000_t202" style="position:absolute;margin-left:187.05pt;margin-top:154.35pt;width:42.1pt;height:27.2pt;z-index:251772928;visibility:visible;mso-wrap-style:square;mso-width-percent:0;mso-height-percent:0;mso-wrap-distance-left:9pt;mso-wrap-distance-top:0;mso-wrap-distance-right:9pt;mso-wrap-distance-bottom:0;mso-position-horizontal:absolute;mso-position-horizontal-relative:text;mso-position-vertical:absolute;mso-position-vertical-relative:text;mso-width-percent:0;mso-height-percent:0;mso-width-relative:margin;mso-height-relative:margin;v-text-anchor:top" o:gfxdata="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" filled="f" stroked="f">
+                <v:textbox>
+                  <w:txbxContent>
+                    <w:p>
+                      <m:oMathPara>
+                        <m:oMath>
+                          <m:sSubSup>
+                            <m:sSubSupPr>
+                              <m:ctrlPr>
+                                <w:rPr>
+                                  <w:rFonts w:ascii="Cambria Math" w:hAnsi="Cambria Math"/>
+                                  <w:i/>
+                                </w:rPr>
+                              </m:ctrlPr>
+                            </m:sSubSupPr>
+                            <m:e>
+                              <m:r>
+                                <w:rPr>
+                                  <w:rFonts w:ascii="Cambria Math" w:hAnsi="Cambria Math"/>
+                                </w:rPr>
+                                <m:t>a</m:t>
+                              </m:r>
+                            </m:e>
+                            <m:sub>
+                              <m:r>
+                                <w:rPr>
+                                  <w:rFonts w:ascii="Cambria Math" w:hAnsi="Cambria Math"/>
+                                </w:rPr>
+                                <m:t>2</m:t>
+                              </m:r>
+                            </m:sub>
+                            <m:sup>
+                              <m:r>
+                                <w:rPr>
+                                  <w:rFonts w:ascii="Cambria Math" w:hAnsi="Cambria Math"/>
+                                </w:rPr>
+                                <m:t>(1)</m:t>
+                              </m:r>
+                            </m:sup>
+                          </m:sSubSup>
+                        </m:oMath>
+                      </m:oMathPara>
+                    </w:p>
+                  </w:txbxContent>
+                </v:textbox>
+                <w10:wrap type="square"/>
+              </v:shape>
+            </w:pict>
+          </mc:Fallback>
+        </mc:AlternateContent>
+      </w:r>
+      <w:r>
+        <w:rPr>
+          <w:noProof/>
+        </w:rPr>
+        <mc:AlternateContent>
+          <mc:Choice Requires="wps">
+            <w:drawing>
+              <wp:anchor distT="0" distB="0" distL="114300" distR="114300" simplePos="0" relativeHeight="251770880" behindDoc="0" locked="0" layoutInCell="1" allowOverlap="1" wp14:anchorId="7486C841" wp14:editId="3A3A04FD">
+                <wp:simplePos x="0" y="0"/>
+                <wp:positionH relativeFrom="column">
+                  <wp:posOffset>2374900</wp:posOffset>
+                </wp:positionH>
+                <wp:positionV relativeFrom="paragraph">
+                  <wp:posOffset>587375</wp:posOffset>
+                </wp:positionV>
+                <wp:extent cx="534670" cy="345440"/>
+                <wp:effectExtent l="0" t="0" r="0" b="10160"/>
+                <wp:wrapSquare wrapText="bothSides"/>
+                <wp:docPr id="28" name="Text Box 28"/>
+                <wp:cNvGraphicFramePr/>
+                <a:graphic xmlns:a="http://schemas.openxmlformats.org/drawingml/2006/main">
+                  <a:graphicData uri="http://schemas.microsoft.com/office/word/2010/wordprocessingShape">
+                    <wps:wsp>
+                      <wps:cNvSpPr txBox="1"/>
+                      <wps:spPr>
+                        <a:xfrm>
+                          <a:off x="0" y="0"/>
+                          <a:ext cx="534670" cy="345440"/>
+                        </a:xfrm>
+                        <a:prstGeom prst="rect">
+                          <a:avLst/>
+                        </a:prstGeom>
+                        <a:noFill/>
+                        <a:ln>
+                          <a:noFill/>
+                        </a:ln>
+                        <a:effectLst/>
+                      </wps:spPr>
+                      <wps:style>
+                        <a:lnRef idx="0">
+                          <a:schemeClr val="accent1"/>
+                        </a:lnRef>
+                        <a:fillRef idx="0">
+                          <a:schemeClr val="accent1"/>
+                        </a:fillRef>
+                        <a:effectRef idx="0">
+                          <a:schemeClr val="accent1"/>
+                        </a:effectRef>
+                        <a:fontRef idx="minor">
+                          <a:schemeClr val="dk1"/>
+                        </a:fontRef>
+                      </wps:style>
+                      <wps:txbx>
+                        <w:txbxContent>
+                          <w:p>
+                            <m:oMathPara>
+                              <m:oMath>
+                                <m:sSubSup>
+                                  <m:sSubSupPr>
+                                    <m:ctrlPr>
+                                      <w:rPr>
+                                        <w:rFonts w:ascii="Cambria Math" w:hAnsi="Cambria Math"/>
+                                        <w:i/>
+                                      </w:rPr>
+                                    </m:ctrlPr>
+                                  </m:sSubSupPr>
+                                  <m:e>
+                                    <m:r>
+                                      <w:rPr>
+                                        <w:rFonts w:ascii="Cambria Math" w:hAnsi="Cambria Math"/>
+                                      </w:rPr>
+                                      <m:t>a</m:t>
+                                    </m:r>
+                                  </m:e>
+                                  <m:sub>
+                                    <m:r>
+                                      <w:rPr>
+                                        <w:rFonts w:ascii="Cambria Math" w:hAnsi="Cambria Math"/>
+                                      </w:rPr>
+                                      <m:t>1</m:t>
+                                    </m:r>
+                                  </m:sub>
+                                  <m:sup>
+                                    <m:r>
+                                      <w:rPr>
+                                        <w:rFonts w:ascii="Cambria Math" w:hAnsi="Cambria Math"/>
+                                      </w:rPr>
+                                      <m:t>(1)</m:t>
+                                    </m:r>
+                                  </m:sup>
+                                </m:sSubSup>
+                              </m:oMath>
+                            </m:oMathPara>
+                          </w:p>
+                        </w:txbxContent>
+                      </wps:txbx>
+                      <wps:bodyPr rot="0" spcFirstLastPara="0" vertOverflow="overflow" horzOverflow="overflow" vert="horz" wrap="square" lIns="91440" tIns="45720" rIns="91440" bIns="45720" numCol="1" spcCol="0" rtlCol="0" fromWordArt="0" anchor="t" anchorCtr="0" forceAA="0" compatLnSpc="1">
+                        <a:prstTxWarp prst="textNoShape">
+                          <a:avLst/>
+                        </a:prstTxWarp>
+                        <a:noAutofit/>
+                      </wps:bodyPr>
+                    </wps:wsp>
+                  </a:graphicData>
+                </a:graphic>
+                <wp14:sizeRelH relativeFrom="margin">
+                  <wp14:pctWidth>0</wp14:pctWidth>
+                </wp14:sizeRelH>
+                <wp14:sizeRelV relativeFrom="margin">
+                  <wp14:pctHeight>0</wp14:pctHeight>
+                </wp14:sizeRelV>
+              </wp:anchor>
+            </w:drawing>
+          </mc:Choice>
+          <mc:Fallback>
+            <w:pict>
+              <v:shape w14:anchorId="7486C841" id="Text Box 28" o:spid="_x0000_s1052" type="#_x0000_t202" style="position:absolute;margin-left:187pt;margin-top:46.25pt;width:42.1pt;height:27.2pt;z-index:251770880;visibility:visible;mso-wrap-style:square;mso-width-percent:0;mso-height-percent:0;mso-wrap-distance-left:9pt;mso-wrap-distance-top:0;mso-wrap-distance-right:9pt;mso-wrap-distance-bottom:0;mso-position-horizontal:absolute;mso-position-horizontal-relative:text;mso-position-vertical:absolute;mso-position-vertical-relative:text;mso-width-percent:0;mso-height-percent:0;mso-width-relative:margin;mso-height-relative:margin;v-text-anchor:top" o:gfxdata="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" filled="f" stroked="f">
+                <v:textbox>
+                  <w:txbxContent>
+                    <w:p>
+                      <m:oMathPara>
+                        <m:oMath>
+                          <m:sSubSup>
+                            <m:sSubSupPr>
+                              <m:ctrlPr>
+                                <w:rPr>
+                                  <w:rFonts w:ascii="Cambria Math" w:hAnsi="Cambria Math"/>
+                                  <w:i/>
+                                </w:rPr>
+                              </m:ctrlPr>
+                            </m:sSubSupPr>
+                            <m:e>
+                              <m:r>
+                                <w:rPr>
+                                  <w:rFonts w:ascii="Cambria Math" w:hAnsi="Cambria Math"/>
+                                </w:rPr>
+                                <m:t>a</m:t>
+                              </m:r>
+                            </m:e>
+                            <m:sub>
+                              <m:r>
+                                <w:rPr>
+                                  <w:rFonts w:ascii="Cambria Math" w:hAnsi="Cambria Math"/>
+                                </w:rPr>
+                                <m:t>1</m:t>
+                              </m:r>
+                            </m:sub>
+                            <m:sup>
+                              <m:r>
+                                <w:rPr>
+                                  <w:rFonts w:ascii="Cambria Math" w:hAnsi="Cambria Math"/>
+                                </w:rPr>
+                                <m:t>(1)</m:t>
+                              </m:r>
+                            </m:sup>
+                          </m:sSubSup>
                         </m:oMath>
                       </m:oMathPara>
                     </w:p>
@@ -5306,11 +6702,12 @@
   <w:style w:type="paragraph" w:default="1" w:styleId="Normal">
     <w:name w:val="Normal"/>
     <w:qFormat/>
-    <w:rsid w:val="006C55F5"/>
+    <w:rsid w:val="00E7700E"/>
   </w:style>
   <w:style w:type="character" w:default="1" w:styleId="DefaultParagraphFont">
     <w:name w:val="Default Paragraph Font"/>
     <w:uiPriority w:val="1"/>
+    <w:semiHidden/>
     <w:unhideWhenUsed/>
   </w:style>
   <w:style w:type="table" w:default="1" w:styleId="TableNormal">

</xml_diff>

<commit_message>
added neural nets, bayes, etc. along with tensorflow notes
</commit_message>
<xml_diff>
--- a/DataScienceGuide/neural_net.docx
+++ b/DataScienceGuide/neural_net.docx
@@ -90,13 +90,7 @@
                                       <w:rPr>
                                         <w:rFonts w:ascii="Cambria Math" w:hAnsi="Cambria Math"/>
                                       </w:rPr>
-                                      <m:t>(3</m:t>
-                                    </m:r>
-                                    <m:r>
-                                      <w:rPr>
-                                        <w:rFonts w:ascii="Cambria Math" w:hAnsi="Cambria Math"/>
-                                      </w:rPr>
-                                      <m:t>)</m:t>
+                                      <m:t>(3)</m:t>
                                     </m:r>
                                   </m:sup>
                                 </m:sSubSup>
@@ -265,7 +259,7 @@
                                       <w:rPr>
                                         <w:rFonts w:ascii="Cambria Math" w:hAnsi="Cambria Math"/>
                                       </w:rPr>
-                                      <m:t>2</m:t>
+                                      <m:t>1</m:t>
                                     </m:r>
                                   </m:sub>
                                   <m:sup>
@@ -273,13 +267,7 @@
                                       <w:rPr>
                                         <w:rFonts w:ascii="Cambria Math" w:hAnsi="Cambria Math"/>
                                       </w:rPr>
-                                      <m:t>(2</m:t>
-                                    </m:r>
-                                    <m:r>
-                                      <w:rPr>
-                                        <w:rFonts w:ascii="Cambria Math" w:hAnsi="Cambria Math"/>
-                                      </w:rPr>
-                                      <m:t>)</m:t>
+                                      <m:t>(2)</m:t>
                                     </m:r>
                                   </m:sup>
                                 </m:sSubSup>
@@ -308,7 +296,11 @@
           </mc:Choice>
           <mc:Fallback>
             <w:pict>
-              <v:shape w14:anchorId="520E2CBC" id="Text Box 17" o:spid="_x0000_s1027" type="#_x0000_t202" style="position:absolute;margin-left:343.05pt;margin-top:36.2pt;width:47.85pt;height:26.9pt;z-index:251767808;visibility:visible;mso-wrap-style:square;mso-width-percent:0;mso-height-percent:0;mso-wrap-distance-left:9pt;mso-wrap-distance-top:0;mso-wrap-distance-right:9pt;mso-wrap-distance-bottom:0;mso-position-horizontal:absolute;mso-position-horizontal-relative:text;mso-position-vertical:absolute;mso-position-vertical-relative:text;mso-width-percent:0;mso-height-percent:0;mso-width-relative:margin;mso-height-relative:margin;v-text-anchor:top" o:gfxdata="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" filled="f" stroked="f">
+              <v:shapetype w14:anchorId="520E2CBC" id="_x0000_t202" coordsize="21600,21600" o:spt="202" path="m0,0l0,21600,21600,21600,21600,0xe">
+                <v:stroke joinstyle="miter"/>
+                <v:path gradientshapeok="t" o:connecttype="rect"/>
+              </v:shapetype>
+              <v:shape id="Text Box 17" o:spid="_x0000_s1027" type="#_x0000_t202" style="position:absolute;margin-left:343.05pt;margin-top:36.2pt;width:47.85pt;height:26.9pt;z-index:251767808;visibility:visible;mso-wrap-style:square;mso-width-percent:0;mso-height-percent:0;mso-wrap-distance-left:9pt;mso-wrap-distance-top:0;mso-wrap-distance-right:9pt;mso-wrap-distance-bottom:0;mso-position-horizontal:absolute;mso-position-horizontal-relative:text;mso-position-vertical:absolute;mso-position-vertical-relative:text;mso-width-percent:0;mso-height-percent:0;mso-width-relative:margin;mso-height-relative:margin;v-text-anchor:top" o:gfxdata="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" filled="f" stroked="f">
                 <v:textbox>
                   <w:txbxContent>
                     <w:p>
@@ -336,7 +328,7 @@
                                 <w:rPr>
                                   <w:rFonts w:ascii="Cambria Math" w:hAnsi="Cambria Math"/>
                                 </w:rPr>
-                                <m:t>2</m:t>
+                                <m:t>1</m:t>
                               </m:r>
                             </m:sub>
                             <m:sup>
@@ -344,13 +336,7 @@
                                 <w:rPr>
                                   <w:rFonts w:ascii="Cambria Math" w:hAnsi="Cambria Math"/>
                                 </w:rPr>
-                                <m:t>(2</m:t>
-                              </m:r>
-                              <m:r>
-                                <w:rPr>
-                                  <w:rFonts w:ascii="Cambria Math" w:hAnsi="Cambria Math"/>
-                                </w:rPr>
-                                <m:t>)</m:t>
+                                <m:t>(2)</m:t>
                               </m:r>
                             </m:sup>
                           </m:sSubSup>
@@ -452,13 +438,7 @@
                                       <w:rPr>
                                         <w:rFonts w:ascii="Cambria Math" w:hAnsi="Cambria Math"/>
                                       </w:rPr>
-                                      <m:t>(2</m:t>
-                                    </m:r>
-                                    <m:r>
-                                      <w:rPr>
-                                        <w:rFonts w:ascii="Cambria Math" w:hAnsi="Cambria Math"/>
-                                      </w:rPr>
-                                      <m:t>)</m:t>
+                                      <m:t>(2)</m:t>
                                     </m:r>
                                   </m:sup>
                                 </m:sSubSup>
@@ -642,7 +622,7 @@
         <mc:AlternateContent>
           <mc:Choice Requires="wps">
             <w:drawing>
-              <wp:anchor distT="0" distB="0" distL="114300" distR="114300" simplePos="0" relativeHeight="251763712" behindDoc="0" locked="0" layoutInCell="1" allowOverlap="1" wp14:anchorId="1CD0DEF3" wp14:editId="5BC2A41E">
+              <wp:anchor distT="0" distB="0" distL="114300" distR="114300" simplePos="0" relativeHeight="251763712" behindDoc="0" locked="0" layoutInCell="1" allowOverlap="1" wp14:anchorId="1CD0DEF3" wp14:editId="758CBC6F">
                 <wp:simplePos x="0" y="0"/>
                 <wp:positionH relativeFrom="column">
                   <wp:posOffset>3749675</wp:posOffset>
@@ -751,11 +731,7 @@
           </mc:Choice>
           <mc:Fallback>
             <w:pict>
-              <v:shapetype w14:anchorId="1CD0DEF3" id="_x0000_t202" coordsize="21600,21600" o:spt="202" path="m0,0l0,21600,21600,21600,21600,0xe">
-                <v:stroke joinstyle="miter"/>
-                <v:path gradientshapeok="t" o:connecttype="rect"/>
-              </v:shapetype>
-              <v:shape id="Text Box 70" o:spid="_x0000_s1026" type="#_x0000_t202" style="position:absolute;margin-left:295.25pt;margin-top:171.45pt;width:47.85pt;height:26.9pt;z-index:251763712;visibility:visible;mso-wrap-style:square;mso-width-percent:0;mso-height-percent:0;mso-wrap-distance-left:9pt;mso-wrap-distance-top:0;mso-wrap-distance-right:9pt;mso-wrap-distance-bottom:0;mso-position-horizontal:absolute;mso-position-horizontal-relative:text;mso-position-vertical:absolute;mso-position-vertical-relative:text;mso-width-percent:0;mso-height-percent:0;mso-width-relative:margin;mso-height-relative:margin;v-text-anchor:top" o:gfxdata="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" filled="f" stroked="f">
+              <v:shape w14:anchorId="1CD0DEF3" id="Text Box 70" o:spid="_x0000_s1030" type="#_x0000_t202" style="position:absolute;margin-left:295.25pt;margin-top:171.45pt;width:47.85pt;height:26.9pt;z-index:251763712;visibility:visible;mso-wrap-style:square;mso-width-percent:0;mso-height-percent:0;mso-wrap-distance-left:9pt;mso-wrap-distance-top:0;mso-wrap-distance-right:9pt;mso-wrap-distance-bottom:0;mso-position-horizontal:absolute;mso-position-horizontal-relative:text;mso-position-vertical:absolute;mso-position-vertical-relative:text;mso-width-percent:0;mso-height-percent:0;mso-width-relative:margin;mso-height-relative:margin;v-text-anchor:top" o:gfxdata="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" filled="f" stroked="f">
                 <v:textbox>
                   <w:txbxContent>
                     <w:p>
@@ -791,19 +767,7 @@
                                 <w:rPr>
                                   <w:rFonts w:ascii="Cambria Math" w:hAnsi="Cambria Math"/>
                                 </w:rPr>
-                                <m:t>(</m:t>
-                              </m:r>
-                              <m:r>
-                                <w:rPr>
-                                  <w:rFonts w:ascii="Cambria Math" w:hAnsi="Cambria Math"/>
-                                </w:rPr>
-                                <m:t>2</m:t>
-                              </m:r>
-                              <m:r>
-                                <w:rPr>
-                                  <w:rFonts w:ascii="Cambria Math" w:hAnsi="Cambria Math"/>
-                                </w:rPr>
-                                <m:t>)</m:t>
+                                <m:t>(2)</m:t>
                               </m:r>
                             </m:sup>
                           </m:sSubSup>
@@ -1183,7 +1147,7 @@
         <mc:AlternateContent>
           <mc:Choice Requires="wps">
             <w:drawing>
-              <wp:anchor distT="0" distB="0" distL="114300" distR="114300" simplePos="0" relativeHeight="251762688" behindDoc="0" locked="0" layoutInCell="1" allowOverlap="1" wp14:anchorId="2E861DA0" wp14:editId="60BD6F05">
+              <wp:anchor distT="0" distB="0" distL="114300" distR="114300" simplePos="0" relativeHeight="251762688" behindDoc="0" locked="0" layoutInCell="1" allowOverlap="1" wp14:anchorId="2E861DA0" wp14:editId="3284655B">
                 <wp:simplePos x="0" y="0"/>
                 <wp:positionH relativeFrom="column">
                   <wp:posOffset>4130040</wp:posOffset>
@@ -1292,7 +1256,7 @@
           </mc:Choice>
           <mc:Fallback>
             <w:pict>
-              <v:shape w14:anchorId="2E861DA0" id="Text Box 69" o:spid="_x0000_s1029" type="#_x0000_t202" style="position:absolute;margin-left:325.2pt;margin-top:153.35pt;width:47.85pt;height:26.9pt;z-index:251762688;visibility:visible;mso-wrap-style:square;mso-width-percent:0;mso-height-percent:0;mso-wrap-distance-left:9pt;mso-wrap-distance-top:0;mso-wrap-distance-right:9pt;mso-wrap-distance-bottom:0;mso-position-horizontal:absolute;mso-position-horizontal-relative:text;mso-position-vertical:absolute;mso-position-vertical-relative:text;mso-width-percent:0;mso-height-percent:0;mso-width-relative:margin;mso-height-relative:margin;v-text-anchor:top" o:gfxdata="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" filled="f" stroked="f">
+              <v:shape w14:anchorId="2E861DA0" id="Text Box 69" o:spid="_x0000_s1033" type="#_x0000_t202" style="position:absolute;margin-left:325.2pt;margin-top:153.35pt;width:47.85pt;height:26.9pt;z-index:251762688;visibility:visible;mso-wrap-style:square;mso-width-percent:0;mso-height-percent:0;mso-wrap-distance-left:9pt;mso-wrap-distance-top:0;mso-wrap-distance-right:9pt;mso-wrap-distance-bottom:0;mso-position-horizontal:absolute;mso-position-horizontal-relative:text;mso-position-vertical:absolute;mso-position-vertical-relative:text;mso-width-percent:0;mso-height-percent:0;mso-width-relative:margin;mso-height-relative:margin;v-text-anchor:top" o:gfxdata="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" filled="f" stroked="f">
                 <v:textbox>
                   <w:txbxContent>
                     <w:p>
@@ -1328,19 +1292,7 @@
                                 <w:rPr>
                                   <w:rFonts w:ascii="Cambria Math" w:hAnsi="Cambria Math"/>
                                 </w:rPr>
-                                <m:t>(</m:t>
-                              </m:r>
-                              <m:r>
-                                <w:rPr>
-                                  <w:rFonts w:ascii="Cambria Math" w:hAnsi="Cambria Math"/>
-                                </w:rPr>
-                                <m:t>2</m:t>
-                              </m:r>
-                              <m:r>
-                                <w:rPr>
-                                  <w:rFonts w:ascii="Cambria Math" w:hAnsi="Cambria Math"/>
-                                </w:rPr>
-                                <m:t>)</m:t>
+                                <m:t>(2)</m:t>
                               </m:r>
                             </m:sup>
                           </m:sSubSup>
@@ -5420,8 +5372,388 @@
     <w:p/>
     <w:p/>
     <w:p>
-      <w:bookmarkStart w:id="0" w:name="_GoBack"/>
-      <w:bookmarkEnd w:id="0"/>
+      <w:r>
+        <w:rPr>
+          <w:noProof/>
+        </w:rPr>
+        <mc:AlternateContent>
+          <mc:Choice Requires="wps">
+            <w:drawing>
+              <wp:anchor distT="0" distB="0" distL="114300" distR="114300" simplePos="0" relativeHeight="251783168" behindDoc="0" locked="0" layoutInCell="1" allowOverlap="1" wp14:anchorId="71E80A8C" wp14:editId="36A96FEA">
+                <wp:simplePos x="0" y="0"/>
+                <wp:positionH relativeFrom="column">
+                  <wp:posOffset>5728335</wp:posOffset>
+                </wp:positionH>
+                <wp:positionV relativeFrom="paragraph">
+                  <wp:posOffset>1501775</wp:posOffset>
+                </wp:positionV>
+                <wp:extent cx="607695" cy="341630"/>
+                <wp:effectExtent l="0" t="0" r="0" b="0"/>
+                <wp:wrapSquare wrapText="bothSides"/>
+                <wp:docPr id="20" name="Text Box 20"/>
+                <wp:cNvGraphicFramePr/>
+                <a:graphic xmlns:a="http://schemas.openxmlformats.org/drawingml/2006/main">
+                  <a:graphicData uri="http://schemas.microsoft.com/office/word/2010/wordprocessingShape">
+                    <wps:wsp>
+                      <wps:cNvSpPr txBox="1"/>
+                      <wps:spPr>
+                        <a:xfrm>
+                          <a:off x="0" y="0"/>
+                          <a:ext cx="607695" cy="341630"/>
+                        </a:xfrm>
+                        <a:prstGeom prst="rect">
+                          <a:avLst/>
+                        </a:prstGeom>
+                        <a:noFill/>
+                        <a:ln>
+                          <a:noFill/>
+                        </a:ln>
+                        <a:effectLst/>
+                      </wps:spPr>
+                      <wps:style>
+                        <a:lnRef idx="0">
+                          <a:schemeClr val="accent1"/>
+                        </a:lnRef>
+                        <a:fillRef idx="0">
+                          <a:schemeClr val="accent1"/>
+                        </a:fillRef>
+                        <a:effectRef idx="0">
+                          <a:schemeClr val="accent1"/>
+                        </a:effectRef>
+                        <a:fontRef idx="minor">
+                          <a:schemeClr val="dk1"/>
+                        </a:fontRef>
+                      </wps:style>
+                      <wps:txbx>
+                        <w:txbxContent>
+                          <w:p>
+                            <m:oMathPara>
+                              <m:oMath>
+                                <m:sSubSup>
+                                  <m:sSubSupPr>
+                                    <m:ctrlPr>
+                                      <w:rPr>
+                                        <w:rFonts w:ascii="Cambria Math" w:hAnsi="Cambria Math"/>
+                                        <w:i/>
+                                      </w:rPr>
+                                    </m:ctrlPr>
+                                  </m:sSubSupPr>
+                                  <m:e>
+                                    <m:r>
+                                      <w:rPr>
+                                        <w:rFonts w:ascii="Cambria Math" w:hAnsi="Cambria Math"/>
+                                      </w:rPr>
+                                      <m:t>w</m:t>
+                                    </m:r>
+                                  </m:e>
+                                  <m:sub>
+                                    <m:r>
+                                      <w:rPr>
+                                        <w:rFonts w:ascii="Cambria Math" w:hAnsi="Cambria Math"/>
+                                      </w:rPr>
+                                      <m:t>1</m:t>
+                                    </m:r>
+                                    <m:r>
+                                      <w:rPr>
+                                        <w:rFonts w:ascii="Cambria Math" w:hAnsi="Cambria Math"/>
+                                      </w:rPr>
+                                      <m:t>2</m:t>
+                                    </m:r>
+                                  </m:sub>
+                                  <m:sup>
+                                    <m:r>
+                                      <w:rPr>
+                                        <w:rFonts w:ascii="Cambria Math" w:hAnsi="Cambria Math"/>
+                                      </w:rPr>
+                                      <m:t>(3</m:t>
+                                    </m:r>
+                                    <m:r>
+                                      <w:rPr>
+                                        <w:rFonts w:ascii="Cambria Math" w:hAnsi="Cambria Math"/>
+                                      </w:rPr>
+                                      <m:t>)</m:t>
+                                    </m:r>
+                                  </m:sup>
+                                </m:sSubSup>
+                              </m:oMath>
+                            </m:oMathPara>
+                          </w:p>
+                        </w:txbxContent>
+                      </wps:txbx>
+                      <wps:bodyPr rot="0" spcFirstLastPara="0" vertOverflow="overflow" horzOverflow="overflow" vert="horz" wrap="square" lIns="91440" tIns="45720" rIns="91440" bIns="45720" numCol="1" spcCol="0" rtlCol="0" fromWordArt="0" anchor="t" anchorCtr="0" forceAA="0" compatLnSpc="1">
+                        <a:prstTxWarp prst="textNoShape">
+                          <a:avLst/>
+                        </a:prstTxWarp>
+                        <a:noAutofit/>
+                      </wps:bodyPr>
+                    </wps:wsp>
+                  </a:graphicData>
+                </a:graphic>
+                <wp14:sizeRelH relativeFrom="margin">
+                  <wp14:pctWidth>0</wp14:pctWidth>
+                </wp14:sizeRelH>
+                <wp14:sizeRelV relativeFrom="margin">
+                  <wp14:pctHeight>0</wp14:pctHeight>
+                </wp14:sizeRelV>
+              </wp:anchor>
+            </w:drawing>
+          </mc:Choice>
+          <mc:Fallback>
+            <w:pict>
+              <v:shape w14:anchorId="71E80A8C" id="Text Box 20" o:spid="_x0000_s1048" type="#_x0000_t202" style="position:absolute;margin-left:451.05pt;margin-top:118.25pt;width:47.85pt;height:26.9pt;z-index:251783168;visibility:visible;mso-wrap-style:square;mso-width-percent:0;mso-height-percent:0;mso-wrap-distance-left:9pt;mso-wrap-distance-top:0;mso-wrap-distance-right:9pt;mso-wrap-distance-bottom:0;mso-position-horizontal:absolute;mso-position-horizontal-relative:text;mso-position-vertical:absolute;mso-position-vertical-relative:text;mso-width-percent:0;mso-height-percent:0;mso-width-relative:margin;mso-height-relative:margin;v-text-anchor:top" o:gfxdata="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" filled="f" stroked="f">
+                <v:textbox>
+                  <w:txbxContent>
+                    <w:p>
+                      <m:oMathPara>
+                        <m:oMath>
+                          <m:sSubSup>
+                            <m:sSubSupPr>
+                              <m:ctrlPr>
+                                <w:rPr>
+                                  <w:rFonts w:ascii="Cambria Math" w:hAnsi="Cambria Math"/>
+                                  <w:i/>
+                                </w:rPr>
+                              </m:ctrlPr>
+                            </m:sSubSupPr>
+                            <m:e>
+                              <m:r>
+                                <w:rPr>
+                                  <w:rFonts w:ascii="Cambria Math" w:hAnsi="Cambria Math"/>
+                                </w:rPr>
+                                <m:t>w</m:t>
+                              </m:r>
+                            </m:e>
+                            <m:sub>
+                              <m:r>
+                                <w:rPr>
+                                  <w:rFonts w:ascii="Cambria Math" w:hAnsi="Cambria Math"/>
+                                </w:rPr>
+                                <m:t>1</m:t>
+                              </m:r>
+                              <m:r>
+                                <w:rPr>
+                                  <w:rFonts w:ascii="Cambria Math" w:hAnsi="Cambria Math"/>
+                                </w:rPr>
+                                <m:t>2</m:t>
+                              </m:r>
+                            </m:sub>
+                            <m:sup>
+                              <m:r>
+                                <w:rPr>
+                                  <w:rFonts w:ascii="Cambria Math" w:hAnsi="Cambria Math"/>
+                                </w:rPr>
+                                <m:t>(3</m:t>
+                              </m:r>
+                              <m:r>
+                                <w:rPr>
+                                  <w:rFonts w:ascii="Cambria Math" w:hAnsi="Cambria Math"/>
+                                </w:rPr>
+                                <m:t>)</m:t>
+                              </m:r>
+                            </m:sup>
+                          </m:sSubSup>
+                        </m:oMath>
+                      </m:oMathPara>
+                    </w:p>
+                  </w:txbxContent>
+                </v:textbox>
+                <w10:wrap type="square"/>
+              </v:shape>
+            </w:pict>
+          </mc:Fallback>
+        </mc:AlternateContent>
+      </w:r>
+      <w:r>
+        <w:rPr>
+          <w:noProof/>
+        </w:rPr>
+        <mc:AlternateContent>
+          <mc:Choice Requires="wps">
+            <w:drawing>
+              <wp:anchor distT="0" distB="0" distL="114300" distR="114300" simplePos="0" relativeHeight="251781120" behindDoc="0" locked="0" layoutInCell="1" allowOverlap="1" wp14:anchorId="055577BD" wp14:editId="306A268B">
+                <wp:simplePos x="0" y="0"/>
+                <wp:positionH relativeFrom="column">
+                  <wp:posOffset>5880735</wp:posOffset>
+                </wp:positionH>
+                <wp:positionV relativeFrom="paragraph">
+                  <wp:posOffset>815975</wp:posOffset>
+                </wp:positionV>
+                <wp:extent cx="607695" cy="341630"/>
+                <wp:effectExtent l="0" t="0" r="0" b="0"/>
+                <wp:wrapSquare wrapText="bothSides"/>
+                <wp:docPr id="19" name="Text Box 19"/>
+                <wp:cNvGraphicFramePr/>
+                <a:graphic xmlns:a="http://schemas.openxmlformats.org/drawingml/2006/main">
+                  <a:graphicData uri="http://schemas.microsoft.com/office/word/2010/wordprocessingShape">
+                    <wps:wsp>
+                      <wps:cNvSpPr txBox="1"/>
+                      <wps:spPr>
+                        <a:xfrm>
+                          <a:off x="0" y="0"/>
+                          <a:ext cx="607695" cy="341630"/>
+                        </a:xfrm>
+                        <a:prstGeom prst="rect">
+                          <a:avLst/>
+                        </a:prstGeom>
+                        <a:noFill/>
+                        <a:ln>
+                          <a:noFill/>
+                        </a:ln>
+                        <a:effectLst/>
+                      </wps:spPr>
+                      <wps:style>
+                        <a:lnRef idx="0">
+                          <a:schemeClr val="accent1"/>
+                        </a:lnRef>
+                        <a:fillRef idx="0">
+                          <a:schemeClr val="accent1"/>
+                        </a:fillRef>
+                        <a:effectRef idx="0">
+                          <a:schemeClr val="accent1"/>
+                        </a:effectRef>
+                        <a:fontRef idx="minor">
+                          <a:schemeClr val="dk1"/>
+                        </a:fontRef>
+                      </wps:style>
+                      <wps:txbx>
+                        <w:txbxContent>
+                          <w:p>
+                            <m:oMathPara>
+                              <m:oMath>
+                                <m:sSubSup>
+                                  <m:sSubSupPr>
+                                    <m:ctrlPr>
+                                      <w:rPr>
+                                        <w:rFonts w:ascii="Cambria Math" w:hAnsi="Cambria Math"/>
+                                        <w:i/>
+                                      </w:rPr>
+                                    </m:ctrlPr>
+                                  </m:sSubSupPr>
+                                  <m:e>
+                                    <m:r>
+                                      <w:rPr>
+                                        <w:rFonts w:ascii="Cambria Math" w:hAnsi="Cambria Math"/>
+                                      </w:rPr>
+                                      <m:t>w</m:t>
+                                    </m:r>
+                                  </m:e>
+                                  <m:sub>
+                                    <m:r>
+                                      <w:rPr>
+                                        <w:rFonts w:ascii="Cambria Math" w:hAnsi="Cambria Math"/>
+                                      </w:rPr>
+                                      <m:t>1</m:t>
+                                    </m:r>
+                                    <m:r>
+                                      <w:rPr>
+                                        <w:rFonts w:ascii="Cambria Math" w:hAnsi="Cambria Math"/>
+                                      </w:rPr>
+                                      <m:t>1</m:t>
+                                    </m:r>
+                                  </m:sub>
+                                  <m:sup>
+                                    <m:r>
+                                      <w:rPr>
+                                        <w:rFonts w:ascii="Cambria Math" w:hAnsi="Cambria Math"/>
+                                      </w:rPr>
+                                      <m:t>(3</m:t>
+                                    </m:r>
+                                    <m:r>
+                                      <w:rPr>
+                                        <w:rFonts w:ascii="Cambria Math" w:hAnsi="Cambria Math"/>
+                                      </w:rPr>
+                                      <m:t>)</m:t>
+                                    </m:r>
+                                  </m:sup>
+                                </m:sSubSup>
+                              </m:oMath>
+                            </m:oMathPara>
+                          </w:p>
+                        </w:txbxContent>
+                      </wps:txbx>
+                      <wps:bodyPr rot="0" spcFirstLastPara="0" vertOverflow="overflow" horzOverflow="overflow" vert="horz" wrap="square" lIns="91440" tIns="45720" rIns="91440" bIns="45720" numCol="1" spcCol="0" rtlCol="0" fromWordArt="0" anchor="t" anchorCtr="0" forceAA="0" compatLnSpc="1">
+                        <a:prstTxWarp prst="textNoShape">
+                          <a:avLst/>
+                        </a:prstTxWarp>
+                        <a:noAutofit/>
+                      </wps:bodyPr>
+                    </wps:wsp>
+                  </a:graphicData>
+                </a:graphic>
+                <wp14:sizeRelH relativeFrom="margin">
+                  <wp14:pctWidth>0</wp14:pctWidth>
+                </wp14:sizeRelH>
+                <wp14:sizeRelV relativeFrom="margin">
+                  <wp14:pctHeight>0</wp14:pctHeight>
+                </wp14:sizeRelV>
+              </wp:anchor>
+            </w:drawing>
+          </mc:Choice>
+          <mc:Fallback>
+            <w:pict>
+              <v:shape w14:anchorId="055577BD" id="Text Box 19" o:spid="_x0000_s1049" type="#_x0000_t202" style="position:absolute;margin-left:463.05pt;margin-top:64.25pt;width:47.85pt;height:26.9pt;z-index:251781120;visibility:visible;mso-wrap-style:square;mso-width-percent:0;mso-height-percent:0;mso-wrap-distance-left:9pt;mso-wrap-distance-top:0;mso-wrap-distance-right:9pt;mso-wrap-distance-bottom:0;mso-position-horizontal:absolute;mso-position-horizontal-relative:text;mso-position-vertical:absolute;mso-position-vertical-relative:text;mso-width-percent:0;mso-height-percent:0;mso-width-relative:margin;mso-height-relative:margin;v-text-anchor:top" o:gfxdata="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" filled="f" stroked="f">
+                <v:textbox>
+                  <w:txbxContent>
+                    <w:p>
+                      <m:oMathPara>
+                        <m:oMath>
+                          <m:sSubSup>
+                            <m:sSubSupPr>
+                              <m:ctrlPr>
+                                <w:rPr>
+                                  <w:rFonts w:ascii="Cambria Math" w:hAnsi="Cambria Math"/>
+                                  <w:i/>
+                                </w:rPr>
+                              </m:ctrlPr>
+                            </m:sSubSupPr>
+                            <m:e>
+                              <m:r>
+                                <w:rPr>
+                                  <w:rFonts w:ascii="Cambria Math" w:hAnsi="Cambria Math"/>
+                                </w:rPr>
+                                <m:t>w</m:t>
+                              </m:r>
+                            </m:e>
+                            <m:sub>
+                              <m:r>
+                                <w:rPr>
+                                  <w:rFonts w:ascii="Cambria Math" w:hAnsi="Cambria Math"/>
+                                </w:rPr>
+                                <m:t>1</m:t>
+                              </m:r>
+                              <m:r>
+                                <w:rPr>
+                                  <w:rFonts w:ascii="Cambria Math" w:hAnsi="Cambria Math"/>
+                                </w:rPr>
+                                <m:t>1</m:t>
+                              </m:r>
+                            </m:sub>
+                            <m:sup>
+                              <m:r>
+                                <w:rPr>
+                                  <w:rFonts w:ascii="Cambria Math" w:hAnsi="Cambria Math"/>
+                                </w:rPr>
+                                <m:t>(3</m:t>
+                              </m:r>
+                              <m:r>
+                                <w:rPr>
+                                  <w:rFonts w:ascii="Cambria Math" w:hAnsi="Cambria Math"/>
+                                </w:rPr>
+                                <m:t>)</m:t>
+                              </m:r>
+                            </m:sup>
+                          </m:sSubSup>
+                        </m:oMath>
+                      </m:oMathPara>
+                    </w:p>
+                  </w:txbxContent>
+                </v:textbox>
+                <w10:wrap type="square"/>
+              </v:shape>
+            </w:pict>
+          </mc:Fallback>
+        </mc:AlternateContent>
+      </w:r>
       <w:r>
         <w:rPr>
           <w:noProof/>
@@ -5509,13 +5841,7 @@
                                       <w:rPr>
                                         <w:rFonts w:ascii="Cambria Math" w:hAnsi="Cambria Math"/>
                                       </w:rPr>
-                                      <m:t>(3</m:t>
-                                    </m:r>
-                                    <m:r>
-                                      <w:rPr>
-                                        <w:rFonts w:ascii="Cambria Math" w:hAnsi="Cambria Math"/>
-                                      </w:rPr>
-                                      <m:t>)</m:t>
+                                      <m:t>(3)</m:t>
                                     </m:r>
                                   </m:sup>
                                 </m:sSubSup>
@@ -5688,13 +6014,7 @@
                                       <w:rPr>
                                         <w:rFonts w:ascii="Cambria Math" w:hAnsi="Cambria Math"/>
                                       </w:rPr>
-                                      <m:t>(2</m:t>
-                                    </m:r>
-                                    <m:r>
-                                      <w:rPr>
-                                        <w:rFonts w:ascii="Cambria Math" w:hAnsi="Cambria Math"/>
-                                      </w:rPr>
-                                      <m:t>)</m:t>
+                                      <m:t>(2)</m:t>
                                     </m:r>
                                   </m:sup>
                                 </m:sSubSup>
@@ -5867,13 +6187,7 @@
                                       <w:rPr>
                                         <w:rFonts w:ascii="Cambria Math" w:hAnsi="Cambria Math"/>
                                       </w:rPr>
-                                      <m:t>(2</m:t>
-                                    </m:r>
-                                    <m:r>
-                                      <w:rPr>
-                                        <w:rFonts w:ascii="Cambria Math" w:hAnsi="Cambria Math"/>
-                                      </w:rPr>
-                                      <m:t>)</m:t>
+                                      <m:t>(2)</m:t>
                                     </m:r>
                                   </m:sup>
                                 </m:sSubSup>
@@ -6213,7 +6527,15 @@
                                       <w:rPr>
                                         <w:rFonts w:ascii="Cambria Math" w:hAnsi="Cambria Math"/>
                                       </w:rPr>
-                                      <m:t>(1)</m:t>
+                                      <m:t>(1</m:t>
+                                    </m:r>
+                                    <w:bookmarkStart w:id="0" w:name="_GoBack"/>
+                                    <w:bookmarkEnd w:id="0"/>
+                                    <m:r>
+                                      <w:rPr>
+                                        <w:rFonts w:ascii="Cambria Math" w:hAnsi="Cambria Math"/>
+                                      </w:rPr>
+                                      <m:t>)</m:t>
                                     </m:r>
                                   </m:sup>
                                 </m:sSubSup>
@@ -6292,6 +6614,15 @@
             </w:pict>
           </mc:Fallback>
         </mc:AlternateContent>
+      </w:r>
+      <w:r>
+        <w:softHyphen/>
+      </w:r>
+      <w:r>
+        <w:softHyphen/>
+      </w:r>
+      <w:r>
+        <w:softHyphen/>
       </w:r>
     </w:p>
     <w:sectPr>

</xml_diff>